<commit_message>
update of the scoping doc
- formatting was changed
- the content did not change
</commit_message>
<xml_diff>
--- a/Metadata/Scoping document.docx
+++ b/Metadata/Scoping document.docx
@@ -3,34 +3,79 @@
 <w:document xmlns:wpc="http://schemas.microsoft.com/office/word/2010/wordprocessingCanvas" xmlns:cx="http://schemas.microsoft.com/office/drawing/2014/chartex" xmlns:cx1="http://schemas.microsoft.com/office/drawing/2015/9/8/chartex" xmlns:cx2="http://schemas.microsoft.com/office/drawing/2015/10/21/chartex" xmlns:cx3="http://schemas.microsoft.com/office/drawing/2016/5/9/chartex" xmlns:cx4="http://schemas.microsoft.com/office/drawing/2016/5/10/chartex" xmlns:cx5="http://schemas.microsoft.com/office/drawing/2016/5/11/chartex" xmlns:cx6="http://schemas.microsoft.com/office/drawing/2016/5/12/chartex" xmlns:cx7="http://schemas.microsoft.com/office/drawing/2016/5/13/chartex" xmlns:cx8="http://schemas.microsoft.com/office/drawing/2016/5/14/chartex" xmlns:mc="http://schemas.openxmlformats.org/markup-compatibility/2006" xmlns:aink="http://schemas.microsoft.com/office/drawing/2016/ink" xmlns:am3d="http://schemas.microsoft.com/office/drawing/2017/model3d" xmlns:o="urn:schemas-microsoft-com:office:office" xmlns:oel="http://schemas.microsoft.com/office/2019/extlst" xmlns:r="http://schemas.openxmlformats.org/officeDocument/2006/relationships" xmlns:m="http://schemas.openxmlformats.org/officeDocument/2006/math" xmlns:v="urn:schemas-microsoft-com:vml" xmlns:wp14="http://schemas.microsoft.com/office/word/2010/wordprocessingDrawing" xmlns:wp="http://schemas.openxmlformats.org/drawingml/2006/wordprocessingDrawing" xmlns:w10="urn:schemas-microsoft-com:office:word" xmlns:w="http://schemas.openxmlformats.org/wordprocessingml/2006/main" xmlns:w14="http://schemas.microsoft.com/office/word/2010/wordml" xmlns:w15="http://schemas.microsoft.com/office/word/2012/wordml" xmlns:w16cex="http://schemas.microsoft.com/office/word/2018/wordml/cex" xmlns:w16cid="http://schemas.microsoft.com/office/word/2016/wordml/cid" xmlns:w16="http://schemas.microsoft.com/office/word/2018/wordml" xmlns:w16du="http://schemas.microsoft.com/office/word/2023/wordml/word16du" xmlns:w16sdtdh="http://schemas.microsoft.com/office/word/2020/wordml/sdtdatahash" xmlns:w16sdtfl="http://schemas.microsoft.com/office/word/2024/wordml/sdtformatlock" xmlns:w16se="http://schemas.microsoft.com/office/word/2015/wordml/symex" xmlns:wpg="http://schemas.microsoft.com/office/word/2010/wordprocessingGroup" xmlns:wpi="http://schemas.microsoft.com/office/word/2010/wordprocessingInk" xmlns:wne="http://schemas.microsoft.com/office/word/2006/wordml" xmlns:wps="http://schemas.microsoft.com/office/word/2010/wordprocessingShape" mc:Ignorable="w14 w15 w16se w16cid w16 w16cex w16sdtdh w16sdtfl w16du wp14">
   <w:body>
     <w:p>
-      <w:r>
-        <w:rPr>
-          <w:rFonts w:hint="eastAsia"/>
-        </w:rPr>
-        <w:t>Problem statement:</w:t>
-      </w:r>
-    </w:p>
-    <w:p>
-      <w:r>
+      <w:pPr>
+        <w:jc w:val="center"/>
+        <w:rPr>
+          <w:rFonts w:ascii="Arial" w:hAnsi="Arial" w:cs="Arial"/>
+          <w:b/>
+          <w:bCs/>
+          <w:sz w:val="32"/>
+          <w:szCs w:val="32"/>
+        </w:rPr>
+      </w:pPr>
+      <w:r>
+        <w:rPr>
+          <w:rFonts w:ascii="Arial" w:hAnsi="Arial" w:cs="Arial"/>
+          <w:b/>
+          <w:bCs/>
+          <w:sz w:val="32"/>
+          <w:szCs w:val="32"/>
+        </w:rPr>
+        <w:t>Problem statement</w:t>
+      </w:r>
+    </w:p>
+    <w:p>
+      <w:pPr>
+        <w:rPr>
+          <w:rFonts w:ascii="Arial" w:hAnsi="Arial" w:cs="Arial"/>
+          <w:sz w:val="24"/>
+          <w:szCs w:val="24"/>
+        </w:rPr>
+      </w:pPr>
+      <w:r>
+        <w:rPr>
+          <w:rFonts w:ascii="Arial" w:hAnsi="Arial" w:cs="Arial"/>
+          <w:sz w:val="24"/>
+          <w:szCs w:val="24"/>
+        </w:rPr>
         <w:t xml:space="preserve">Global temperature rise is one of the most pressing issues of our time. Since the Industrial Revolution, the release of greenhouse gases from human activity has dramatically impacted the Earth's climate system. These changes are reflected in rising global temperatures, extreme weather events, and long-term environmental shifts. This project aims to visualize the patterns, deviations, and regional differences in global temperature change from 1961 to 2019 in a compelling and interactive </w:t>
       </w:r>
-      <w:proofErr w:type="gramStart"/>
-      <w:r>
-        <w:t>way.</w:t>
-      </w:r>
-      <w:r>
-        <w:rPr>
-          <w:rFonts w:hint="eastAsia"/>
-        </w:rPr>
-        <w:t>.</w:t>
-      </w:r>
-      <w:proofErr w:type="gramEnd"/>
-    </w:p>
-    <w:p/>
-    <w:p>
-      <w:r>
-        <w:rPr>
-          <w:rFonts w:hint="eastAsia"/>
+      <w:r>
+        <w:rPr>
+          <w:rFonts w:ascii="Arial" w:hAnsi="Arial" w:cs="Arial"/>
+          <w:sz w:val="24"/>
+          <w:szCs w:val="24"/>
+        </w:rPr>
+        <w:t>way</w:t>
+      </w:r>
+    </w:p>
+    <w:p>
+      <w:pPr>
+        <w:rPr>
+          <w:rFonts w:ascii="Arial" w:hAnsi="Arial" w:cs="Arial"/>
+          <w:sz w:val="24"/>
+          <w:szCs w:val="24"/>
+        </w:rPr>
+      </w:pPr>
+    </w:p>
+    <w:p>
+      <w:pPr>
+        <w:jc w:val="center"/>
+        <w:rPr>
+          <w:rFonts w:ascii="Arial" w:hAnsi="Arial" w:cs="Arial"/>
+          <w:b/>
+          <w:bCs/>
+          <w:sz w:val="32"/>
+          <w:szCs w:val="32"/>
+        </w:rPr>
+      </w:pPr>
+      <w:r>
+        <w:rPr>
+          <w:rFonts w:ascii="Arial" w:hAnsi="Arial" w:cs="Arial"/>
+          <w:b/>
+          <w:bCs/>
+          <w:sz w:val="32"/>
+          <w:szCs w:val="32"/>
         </w:rPr>
         <w:t>Target audience</w:t>
       </w:r>
@@ -42,30 +87,53 @@
           <w:ilvl w:val="0"/>
           <w:numId w:val="1"/>
         </w:numPr>
-      </w:pPr>
-      <w:r>
-        <w:rPr>
-          <w:b/>
-          <w:bCs/>
+        <w:rPr>
+          <w:rFonts w:ascii="Arial" w:hAnsi="Arial" w:cs="Arial"/>
+          <w:sz w:val="24"/>
+          <w:szCs w:val="24"/>
+        </w:rPr>
+      </w:pPr>
+      <w:r>
+        <w:rPr>
+          <w:rFonts w:ascii="Arial" w:hAnsi="Arial" w:cs="Arial"/>
+          <w:i/>
+          <w:iCs/>
+          <w:sz w:val="24"/>
+          <w:szCs w:val="24"/>
         </w:rPr>
         <w:t>Primary Audience</w:t>
       </w:r>
       <w:r>
+        <w:rPr>
+          <w:rFonts w:ascii="Arial" w:hAnsi="Arial" w:cs="Arial"/>
+          <w:sz w:val="24"/>
+          <w:szCs w:val="24"/>
+        </w:rPr>
         <w:t xml:space="preserve">: Environmental </w:t>
       </w:r>
-      <w:proofErr w:type="gramStart"/>
-      <w:r>
-        <w:t>researchers,  policy</w:t>
-      </w:r>
-      <w:proofErr w:type="gramEnd"/>
-      <w:r>
-        <w:t xml:space="preserve"> makers, and climate-conscious individuals.</w:t>
-      </w:r>
-      <w:r>
-        <w:rPr>
-          <w:rFonts w:hint="eastAsia"/>
-        </w:rPr>
-        <w:t>.</w:t>
+      <w:r>
+        <w:rPr>
+          <w:rFonts w:ascii="Arial" w:hAnsi="Arial" w:cs="Arial"/>
+          <w:sz w:val="24"/>
+          <w:szCs w:val="24"/>
+        </w:rPr>
+        <w:t>researchers, policy</w:t>
+      </w:r>
+      <w:r>
+        <w:rPr>
+          <w:rFonts w:ascii="Arial" w:hAnsi="Arial" w:cs="Arial"/>
+          <w:sz w:val="24"/>
+          <w:szCs w:val="24"/>
+        </w:rPr>
+        <w:t xml:space="preserve"> makers, and climate-conscious </w:t>
+      </w:r>
+      <w:r>
+        <w:rPr>
+          <w:rFonts w:ascii="Arial" w:hAnsi="Arial" w:cs="Arial"/>
+          <w:sz w:val="24"/>
+          <w:szCs w:val="24"/>
+        </w:rPr>
+        <w:t>individuals</w:t>
       </w:r>
     </w:p>
     <w:p>
@@ -75,61 +143,95 @@
           <w:ilvl w:val="0"/>
           <w:numId w:val="1"/>
         </w:numPr>
-      </w:pPr>
-      <w:r>
-        <w:rPr>
-          <w:rFonts w:hint="eastAsia"/>
-          <w:b/>
-          <w:bCs/>
+        <w:rPr>
+          <w:rFonts w:ascii="Arial" w:hAnsi="Arial" w:cs="Arial"/>
+          <w:sz w:val="24"/>
+          <w:szCs w:val="24"/>
+        </w:rPr>
+      </w:pPr>
+      <w:r>
+        <w:rPr>
+          <w:rFonts w:ascii="Arial" w:hAnsi="Arial" w:cs="Arial"/>
+          <w:i/>
+          <w:iCs/>
+          <w:sz w:val="24"/>
+          <w:szCs w:val="24"/>
         </w:rPr>
         <w:t>Tasks</w:t>
       </w:r>
       <w:r>
         <w:rPr>
-          <w:rFonts w:hint="eastAsia"/>
+          <w:rFonts w:ascii="Arial" w:hAnsi="Arial" w:cs="Arial"/>
+          <w:sz w:val="24"/>
+          <w:szCs w:val="24"/>
         </w:rPr>
         <w:t>:</w:t>
       </w:r>
-      <w:r>
-        <w:rPr>
-          <w:rFonts w:hint="eastAsia"/>
-        </w:rPr>
-        <w:t xml:space="preserve"> </w:t>
-      </w:r>
-      <w:r>
-        <w:t>Identify global and regional trends in temperature change.</w:t>
-      </w:r>
-    </w:p>
-    <w:p>
-      <w:r>
-        <w:t xml:space="preserve">  </w:t>
-      </w:r>
-      <w:r>
-        <w:rPr>
-          <w:rFonts w:hint="eastAsia"/>
-        </w:rPr>
-        <w:t xml:space="preserve">     </w:t>
-      </w:r>
-      <w:r>
-        <w:t>Compare seasonal temperature deviations over time.</w:t>
-      </w:r>
     </w:p>
     <w:p>
       <w:pPr>
         <w:pStyle w:val="ListParagraph"/>
-        <w:ind w:left="360"/>
-      </w:pPr>
-      <w:r>
-        <w:t xml:space="preserve"> </w:t>
-      </w:r>
-      <w:r>
-        <w:rPr>
-          <w:rFonts w:hint="eastAsia"/>
-        </w:rPr>
-        <w:t xml:space="preserve">   </w:t>
-      </w:r>
-      <w:r>
-        <w:t>Explore correlations between deviation and average temperature.</w:t>
+        <w:numPr>
+          <w:ilvl w:val="0"/>
+          <w:numId w:val="5"/>
+        </w:numPr>
+        <w:rPr>
+          <w:rFonts w:ascii="Arial" w:hAnsi="Arial" w:cs="Arial"/>
+          <w:sz w:val="24"/>
+          <w:szCs w:val="24"/>
+        </w:rPr>
+      </w:pPr>
+      <w:r>
+        <w:rPr>
+          <w:rFonts w:ascii="Arial" w:hAnsi="Arial" w:cs="Arial"/>
+          <w:sz w:val="24"/>
+          <w:szCs w:val="24"/>
+        </w:rPr>
+        <w:t>Identify global and regional trends in temperature change</w:t>
+      </w:r>
+    </w:p>
+    <w:p>
+      <w:pPr>
+        <w:pStyle w:val="ListParagraph"/>
+        <w:numPr>
+          <w:ilvl w:val="0"/>
+          <w:numId w:val="5"/>
+        </w:numPr>
+        <w:rPr>
+          <w:rFonts w:ascii="Arial" w:hAnsi="Arial" w:cs="Arial"/>
+          <w:sz w:val="24"/>
+          <w:szCs w:val="24"/>
+        </w:rPr>
+      </w:pPr>
+      <w:r>
+        <w:rPr>
+          <w:rFonts w:ascii="Arial" w:hAnsi="Arial" w:cs="Arial"/>
+          <w:sz w:val="24"/>
+          <w:szCs w:val="24"/>
+        </w:rPr>
+        <w:t>Compare seasonal temperature deviations over time</w:t>
+      </w:r>
+    </w:p>
+    <w:p>
+      <w:pPr>
+        <w:pStyle w:val="ListParagraph"/>
+        <w:numPr>
+          <w:ilvl w:val="0"/>
+          <w:numId w:val="5"/>
+        </w:numPr>
+        <w:rPr>
+          <w:rFonts w:ascii="Arial" w:hAnsi="Arial" w:cs="Arial"/>
+          <w:sz w:val="24"/>
+          <w:szCs w:val="24"/>
+        </w:rPr>
+      </w:pPr>
+      <w:r>
+        <w:rPr>
+          <w:rFonts w:ascii="Arial" w:hAnsi="Arial" w:cs="Arial"/>
+          <w:sz w:val="24"/>
+          <w:szCs w:val="24"/>
+        </w:rPr>
+        <w:t>Explore correlations between deviation and average temperature</w:t>
       </w:r>
     </w:p>
     <w:p>
@@ -139,25 +241,80 @@
           <w:ilvl w:val="0"/>
           <w:numId w:val="1"/>
         </w:numPr>
-      </w:pPr>
-      <w:r>
-        <w:rPr>
+        <w:rPr>
+          <w:rFonts w:ascii="Arial" w:hAnsi="Arial" w:cs="Arial"/>
+          <w:sz w:val="24"/>
+          <w:szCs w:val="24"/>
+        </w:rPr>
+      </w:pPr>
+      <w:r>
+        <w:rPr>
+          <w:rFonts w:ascii="Arial" w:hAnsi="Arial" w:cs="Arial"/>
+          <w:i/>
+          <w:iCs/>
+          <w:sz w:val="24"/>
+          <w:szCs w:val="24"/>
+        </w:rPr>
+        <w:t>Benefit</w:t>
+      </w:r>
+      <w:r>
+        <w:rPr>
+          <w:rFonts w:ascii="Arial" w:hAnsi="Arial" w:cs="Arial"/>
+          <w:i/>
+          <w:iCs/>
+          <w:sz w:val="24"/>
+          <w:szCs w:val="24"/>
+        </w:rPr>
+        <w:t>s</w:t>
+      </w:r>
+      <w:r>
+        <w:rPr>
+          <w:rFonts w:ascii="Arial" w:hAnsi="Arial" w:cs="Arial"/>
+          <w:sz w:val="24"/>
+          <w:szCs w:val="24"/>
+        </w:rPr>
+        <w:t>: Our visualization enables stakeholders to make sense of decades of climate data, identify hotspots, and support discussions on environmental policy, sustainability, and education</w:t>
+      </w:r>
+    </w:p>
+    <w:p>
+      <w:pPr>
+        <w:rPr>
+          <w:rFonts w:ascii="Arial" w:hAnsi="Arial" w:cs="Arial"/>
+          <w:sz w:val="24"/>
+          <w:szCs w:val="24"/>
+        </w:rPr>
+      </w:pPr>
+    </w:p>
+    <w:p>
+      <w:pPr>
+        <w:jc w:val="center"/>
+        <w:rPr>
+          <w:rFonts w:ascii="Arial" w:hAnsi="Arial" w:cs="Arial"/>
           <w:b/>
           <w:bCs/>
-        </w:rPr>
-        <w:t>Benefit</w:t>
-      </w:r>
-      <w:r>
-        <w:t>: Our visualization enables stakeholders to make sense of decades of climate data, identify hotspots, and support discussions on environmental policy, sustainability, and education.</w:t>
-      </w:r>
-    </w:p>
-    <w:p/>
-    <w:p>
-      <w:r>
-        <w:rPr>
-          <w:rFonts w:hint="eastAsia"/>
+          <w:sz w:val="32"/>
+          <w:szCs w:val="32"/>
+        </w:rPr>
+      </w:pPr>
+      <w:r>
+        <w:rPr>
+          <w:rFonts w:ascii="Arial" w:hAnsi="Arial" w:cs="Arial"/>
+          <w:b/>
+          <w:bCs/>
+          <w:sz w:val="32"/>
+          <w:szCs w:val="32"/>
         </w:rPr>
         <w:t>Related work</w:t>
+      </w:r>
+      <w:r>
+        <w:rPr>
+          <w:rFonts w:ascii="Arial" w:hAnsi="Arial" w:cs="Arial"/>
+          <w:b/>
+          <w:bCs/>
+          <w:sz w:val="32"/>
+          <w:szCs w:val="32"/>
+        </w:rPr>
+        <w:t>s</w:t>
       </w:r>
     </w:p>
     <w:p>
@@ -167,22 +324,25 @@
           <w:ilvl w:val="0"/>
           <w:numId w:val="2"/>
         </w:numPr>
-      </w:pPr>
-      <w:r>
-        <w:t>NASA Earth Observatory – Global Temperatures</w:t>
-      </w:r>
-    </w:p>
-    <w:p>
-      <w:pPr>
-        <w:pStyle w:val="ListParagraph"/>
-        <w:ind w:left="360"/>
-      </w:pPr>
-      <w:hyperlink r:id="rId5" w:tgtFrame="_new" w:history="1">
+        <w:rPr>
+          <w:rFonts w:ascii="Arial" w:hAnsi="Arial" w:cs="Arial"/>
+          <w:i/>
+          <w:iCs/>
+          <w:sz w:val="24"/>
+          <w:szCs w:val="24"/>
+        </w:rPr>
+      </w:pPr>
+      <w:hyperlink r:id="rId6" w:history="1">
         <w:r>
           <w:rPr>
             <w:rStyle w:val="Hyperlink"/>
+            <w:rFonts w:ascii="Arial" w:hAnsi="Arial" w:cs="Arial"/>
+            <w:i/>
+            <w:iCs/>
+            <w:sz w:val="24"/>
+            <w:szCs w:val="24"/>
           </w:rPr>
-          <w:t>https://earthobservatory.nasa.gov/world-of-change/global-temperatures</w:t>
+          <w:t>NASA Earth Observatory – Global Temperatures</w:t>
         </w:r>
       </w:hyperlink>
     </w:p>
@@ -190,39 +350,58 @@
       <w:pPr>
         <w:pStyle w:val="ListParagraph"/>
         <w:ind w:left="360"/>
-      </w:pPr>
-      <w:r>
-        <w:rPr>
-          <w:rFonts w:hint="eastAsia"/>
+        <w:rPr>
+          <w:rFonts w:ascii="Arial" w:hAnsi="Arial" w:cs="Arial"/>
+          <w:sz w:val="24"/>
+          <w:szCs w:val="24"/>
+        </w:rPr>
+      </w:pPr>
+      <w:r>
+        <w:rPr>
+          <w:rFonts w:ascii="Arial" w:hAnsi="Arial" w:cs="Arial"/>
+          <w:i/>
+          <w:iCs/>
+          <w:sz w:val="24"/>
+          <w:szCs w:val="24"/>
         </w:rPr>
         <w:t>Inspiration</w:t>
       </w:r>
       <w:r>
         <w:rPr>
-          <w:rFonts w:hint="eastAsia"/>
-        </w:rPr>
-        <w:t>:</w:t>
-      </w:r>
-      <w:r>
-        <w:t xml:space="preserve"> NASA provides detailed visualizations of global temperature changes, covering trends since 1880 and explaining the scientific context.</w:t>
+          <w:rFonts w:ascii="Arial" w:hAnsi="Arial" w:cs="Arial"/>
+          <w:sz w:val="24"/>
+          <w:szCs w:val="24"/>
+        </w:rPr>
+        <w:t>: NASA provides detailed visualizations of global temperature changes, covering trends since 1880 and explaining the scientific context</w:t>
       </w:r>
     </w:p>
     <w:p>
       <w:pPr>
         <w:pStyle w:val="ListParagraph"/>
         <w:ind w:left="360"/>
-      </w:pPr>
-      <w:r>
+        <w:rPr>
+          <w:rFonts w:ascii="Arial" w:hAnsi="Arial" w:cs="Arial"/>
+          <w:sz w:val="24"/>
+          <w:szCs w:val="24"/>
+        </w:rPr>
+      </w:pPr>
+      <w:r>
+        <w:rPr>
+          <w:rFonts w:ascii="Arial" w:hAnsi="Arial" w:cs="Arial"/>
+          <w:i/>
+          <w:iCs/>
+          <w:sz w:val="24"/>
+          <w:szCs w:val="24"/>
+        </w:rPr>
         <w:t>Difference</w:t>
       </w:r>
       <w:r>
         <w:rPr>
-          <w:rFonts w:hint="eastAsia"/>
-        </w:rPr>
-        <w:t xml:space="preserve">: </w:t>
-      </w:r>
-      <w:r>
-        <w:t>Our project focuses on the period from 1961 to 2019 and further explores seasonal differences, variation trends, and country-level comparisons to enable more fine-grained analysis.</w:t>
+          <w:rFonts w:ascii="Arial" w:hAnsi="Arial" w:cs="Arial"/>
+          <w:sz w:val="24"/>
+          <w:szCs w:val="24"/>
+        </w:rPr>
+        <w:t>: Our project focuses on the period from 1961 to 2019 and further explores seasonal differences, variation trends, and country-level comparisons to enable more fine-grained analysis</w:t>
       </w:r>
     </w:p>
     <w:p>
@@ -232,22 +411,25 @@
           <w:ilvl w:val="0"/>
           <w:numId w:val="2"/>
         </w:numPr>
-      </w:pPr>
-      <w:r>
-        <w:t>Our World in Data – Climate Change</w:t>
-      </w:r>
-    </w:p>
-    <w:p>
-      <w:pPr>
-        <w:pStyle w:val="ListParagraph"/>
-        <w:ind w:left="360"/>
-      </w:pPr>
-      <w:hyperlink r:id="rId6" w:history="1">
+        <w:rPr>
+          <w:rFonts w:ascii="Arial" w:hAnsi="Arial" w:cs="Arial"/>
+          <w:i/>
+          <w:iCs/>
+          <w:sz w:val="24"/>
+          <w:szCs w:val="24"/>
+        </w:rPr>
+      </w:pPr>
+      <w:hyperlink r:id="rId7" w:history="1">
         <w:r>
           <w:rPr>
             <w:rStyle w:val="Hyperlink"/>
+            <w:rFonts w:ascii="Arial" w:hAnsi="Arial" w:cs="Arial"/>
+            <w:i/>
+            <w:iCs/>
+            <w:sz w:val="24"/>
+            <w:szCs w:val="24"/>
           </w:rPr>
-          <w:t>https://ourworldindata.org/climate-change</w:t>
+          <w:t>Our World in Data – Climate Change</w:t>
         </w:r>
       </w:hyperlink>
     </w:p>
@@ -255,18 +437,58 @@
       <w:pPr>
         <w:pStyle w:val="ListParagraph"/>
         <w:ind w:left="360"/>
-      </w:pPr>
-      <w:r>
-        <w:t>Inspiration: This project aggregates a wide range of climate-related metrics, including greenhouse gas emissions, temperatures, and energy sources, using interactive charts to show global trends.</w:t>
+        <w:rPr>
+          <w:rFonts w:ascii="Arial" w:hAnsi="Arial" w:cs="Arial"/>
+          <w:sz w:val="24"/>
+          <w:szCs w:val="24"/>
+        </w:rPr>
+      </w:pPr>
+      <w:r>
+        <w:rPr>
+          <w:rFonts w:ascii="Arial" w:hAnsi="Arial" w:cs="Arial"/>
+          <w:i/>
+          <w:iCs/>
+          <w:sz w:val="24"/>
+          <w:szCs w:val="24"/>
+        </w:rPr>
+        <w:t>Inspiration</w:t>
+      </w:r>
+      <w:r>
+        <w:rPr>
+          <w:rFonts w:ascii="Arial" w:hAnsi="Arial" w:cs="Arial"/>
+          <w:sz w:val="24"/>
+          <w:szCs w:val="24"/>
+        </w:rPr>
+        <w:t>: This project aggregates a wide range of climate-related metrics, including greenhouse gas emissions, temperatures, and energy sources, using interactive charts to show global trends</w:t>
       </w:r>
     </w:p>
     <w:p>
       <w:pPr>
         <w:pStyle w:val="ListParagraph"/>
         <w:ind w:left="360"/>
-      </w:pPr>
-      <w:r>
-        <w:t>Difference: Our project emphasizes storytelling and interpretation. We accompany each visualization with narrative commentary, highlighting variability, seasonal change, and local impacts in an accessible, engaging format.</w:t>
+        <w:rPr>
+          <w:rFonts w:ascii="Arial" w:hAnsi="Arial" w:cs="Arial"/>
+          <w:sz w:val="24"/>
+          <w:szCs w:val="24"/>
+        </w:rPr>
+      </w:pPr>
+      <w:r>
+        <w:rPr>
+          <w:rFonts w:ascii="Arial" w:hAnsi="Arial" w:cs="Arial"/>
+          <w:i/>
+          <w:iCs/>
+          <w:sz w:val="24"/>
+          <w:szCs w:val="24"/>
+        </w:rPr>
+        <w:t>Difference</w:t>
+      </w:r>
+      <w:r>
+        <w:rPr>
+          <w:rFonts w:ascii="Arial" w:hAnsi="Arial" w:cs="Arial"/>
+          <w:sz w:val="24"/>
+          <w:szCs w:val="24"/>
+        </w:rPr>
+        <w:t>: Our project emphasizes storytelling and interpretation. We accompany each visualization with narrative commentary, highlighting variability, seasonal change, and local impacts in an accessible, engaging format</w:t>
       </w:r>
     </w:p>
     <w:p>
@@ -276,25 +498,25 @@
           <w:ilvl w:val="0"/>
           <w:numId w:val="2"/>
         </w:numPr>
-      </w:pPr>
-      <w:r>
-        <w:t>UCAR Center for Science Education – Future Climate Predictions</w:t>
-      </w:r>
-    </w:p>
-    <w:p>
-      <w:pPr>
-        <w:pStyle w:val="ListParagraph"/>
-        <w:ind w:left="360"/>
-        <w:rPr>
-          <w:rFonts w:hint="eastAsia"/>
-        </w:rPr>
-      </w:pPr>
-      <w:hyperlink r:id="rId7" w:history="1">
+        <w:rPr>
+          <w:rFonts w:ascii="Arial" w:hAnsi="Arial" w:cs="Arial"/>
+          <w:i/>
+          <w:iCs/>
+          <w:sz w:val="24"/>
+          <w:szCs w:val="24"/>
+        </w:rPr>
+      </w:pPr>
+      <w:hyperlink r:id="rId8" w:history="1">
         <w:r>
           <w:rPr>
             <w:rStyle w:val="Hyperlink"/>
+            <w:rFonts w:ascii="Arial" w:hAnsi="Arial" w:cs="Arial"/>
+            <w:i/>
+            <w:iCs/>
+            <w:sz w:val="24"/>
+            <w:szCs w:val="24"/>
           </w:rPr>
-          <w:t>https://scied.ucar.edu/learning-zone/climate-change-impacts/predictions-future-global-climate</w:t>
+          <w:t>UCAR Center for Science Education – Future Climate Predictions</w:t>
         </w:r>
       </w:hyperlink>
     </w:p>
@@ -302,24 +524,98 @@
       <w:pPr>
         <w:pStyle w:val="ListParagraph"/>
         <w:ind w:left="360"/>
-      </w:pPr>
-      <w:r>
-        <w:t>Inspiration: This resource explains how scientists predict future climate trends and emphasizes the long-term consequences of current climate change.</w:t>
+        <w:rPr>
+          <w:rFonts w:ascii="Arial" w:hAnsi="Arial" w:cs="Arial"/>
+          <w:sz w:val="24"/>
+          <w:szCs w:val="24"/>
+        </w:rPr>
+      </w:pPr>
+      <w:r>
+        <w:rPr>
+          <w:rFonts w:ascii="Arial" w:hAnsi="Arial" w:cs="Arial"/>
+          <w:i/>
+          <w:iCs/>
+          <w:sz w:val="24"/>
+          <w:szCs w:val="24"/>
+        </w:rPr>
+        <w:t>Inspiration</w:t>
+      </w:r>
+      <w:r>
+        <w:rPr>
+          <w:rFonts w:ascii="Arial" w:hAnsi="Arial" w:cs="Arial"/>
+          <w:sz w:val="24"/>
+          <w:szCs w:val="24"/>
+        </w:rPr>
+        <w:t>: This resource explains how scientists predict future climate trends and emphasizes the long-term consequences of current climate change</w:t>
       </w:r>
     </w:p>
     <w:p>
       <w:pPr>
         <w:pStyle w:val="ListParagraph"/>
         <w:ind w:left="360"/>
-      </w:pPr>
-      <w:r>
-        <w:t>Difference: While our project is based on historical data, it is designed to reveal trends and variability that inform future projections. Through interactive visualizations, we aim to enhance public understanding and engagement with climate science.</w:t>
-      </w:r>
-    </w:p>
-    <w:p>
-      <w:r>
-        <w:rPr>
-          <w:rFonts w:hint="eastAsia"/>
+        <w:rPr>
+          <w:rFonts w:ascii="Arial" w:hAnsi="Arial" w:cs="Arial"/>
+          <w:sz w:val="24"/>
+          <w:szCs w:val="24"/>
+        </w:rPr>
+      </w:pPr>
+      <w:r>
+        <w:rPr>
+          <w:rFonts w:ascii="Arial" w:hAnsi="Arial" w:cs="Arial"/>
+          <w:i/>
+          <w:iCs/>
+          <w:sz w:val="24"/>
+          <w:szCs w:val="24"/>
+        </w:rPr>
+        <w:t>Difference</w:t>
+      </w:r>
+      <w:r>
+        <w:rPr>
+          <w:rFonts w:ascii="Arial" w:hAnsi="Arial" w:cs="Arial"/>
+          <w:sz w:val="24"/>
+          <w:szCs w:val="24"/>
+        </w:rPr>
+        <w:t xml:space="preserve">: While our project is based on historical data, it is designed to reveal trends and variability that inform future projections. Through </w:t>
+      </w:r>
+      <w:r>
+        <w:rPr>
+          <w:rFonts w:ascii="Arial" w:hAnsi="Arial" w:cs="Arial"/>
+          <w:sz w:val="24"/>
+          <w:szCs w:val="24"/>
+        </w:rPr>
+        <w:lastRenderedPageBreak/>
+        <w:t>interactive visualizations, we aim to enhance public understanding and engagement with climate science</w:t>
+      </w:r>
+    </w:p>
+    <w:p>
+      <w:pPr>
+        <w:pStyle w:val="ListParagraph"/>
+        <w:ind w:left="360"/>
+        <w:rPr>
+          <w:rFonts w:ascii="Arial" w:hAnsi="Arial" w:cs="Arial"/>
+          <w:sz w:val="24"/>
+          <w:szCs w:val="24"/>
+        </w:rPr>
+      </w:pPr>
+    </w:p>
+    <w:p>
+      <w:pPr>
+        <w:jc w:val="center"/>
+        <w:rPr>
+          <w:rFonts w:ascii="Arial" w:hAnsi="Arial" w:cs="Arial"/>
+          <w:b/>
+          <w:bCs/>
+          <w:sz w:val="32"/>
+          <w:szCs w:val="32"/>
+        </w:rPr>
+      </w:pPr>
+      <w:r>
+        <w:rPr>
+          <w:rFonts w:ascii="Arial" w:hAnsi="Arial" w:cs="Arial"/>
+          <w:b/>
+          <w:bCs/>
+          <w:sz w:val="32"/>
+          <w:szCs w:val="32"/>
         </w:rPr>
         <w:t>Data source</w:t>
       </w:r>
@@ -331,50 +627,56 @@
           <w:ilvl w:val="0"/>
           <w:numId w:val="3"/>
         </w:numPr>
-      </w:pPr>
-      <w:r>
-        <w:rPr>
-          <w:b/>
-          <w:bCs/>
-        </w:rPr>
-        <w:t>Primary Dataset</w:t>
-      </w:r>
-      <w:r>
-        <w:t>:</w:t>
-      </w:r>
-      <w:r>
-        <w:br/>
-      </w:r>
-      <w:r>
-        <w:rPr>
+        <w:rPr>
+          <w:rFonts w:ascii="Arial" w:hAnsi="Arial" w:cs="Arial"/>
+          <w:sz w:val="24"/>
+          <w:szCs w:val="24"/>
+        </w:rPr>
+      </w:pPr>
+      <w:r>
+        <w:rPr>
+          <w:rFonts w:ascii="Arial" w:hAnsi="Arial" w:cs="Arial"/>
           <w:i/>
           <w:iCs/>
-        </w:rPr>
-        <w:lastRenderedPageBreak/>
-        <w:t>Environment_Temperature_change_E_All_Data_NOFLAG.csv</w:t>
-      </w:r>
-      <w:r>
-        <w:t xml:space="preserve"> – This dataset is sourced from the </w:t>
-      </w:r>
-      <w:r>
-        <w:rPr>
-          <w:b/>
-          <w:bCs/>
-        </w:rPr>
-        <w:t>Food and Agriculture Organization of the United Nations (FAO)</w:t>
-      </w:r>
-      <w:r>
-        <w:t xml:space="preserve">. It contains annual temperature change data by country, spanning from </w:t>
-      </w:r>
-      <w:r>
-        <w:rPr>
-          <w:b/>
-          <w:bCs/>
-        </w:rPr>
-        <w:t>1961 to 2019</w:t>
-      </w:r>
-      <w:r>
-        <w:t>, measured as deviation from a baseline period.</w:t>
+          <w:sz w:val="24"/>
+          <w:szCs w:val="24"/>
+        </w:rPr>
+        <w:t>Primary Dataset</w:t>
+      </w:r>
+      <w:r>
+        <w:rPr>
+          <w:rFonts w:ascii="Arial" w:hAnsi="Arial" w:cs="Arial"/>
+          <w:sz w:val="24"/>
+          <w:szCs w:val="24"/>
+        </w:rPr>
+        <w:t>:</w:t>
+      </w:r>
+      <w:r>
+        <w:rPr>
+          <w:rFonts w:ascii="Arial" w:hAnsi="Arial" w:cs="Arial"/>
+          <w:sz w:val="24"/>
+          <w:szCs w:val="24"/>
+        </w:rPr>
+        <w:br/>
+      </w:r>
+      <w:hyperlink r:id="rId9" w:history="1">
+        <w:r>
+          <w:rPr>
+            <w:rStyle w:val="Hyperlink"/>
+            <w:rFonts w:ascii="Arial" w:hAnsi="Arial" w:cs="Arial"/>
+            <w:sz w:val="24"/>
+            <w:szCs w:val="24"/>
+          </w:rPr>
+          <w:t>Environment_Temperature_change_E_All_Data_NOFLAG.csv</w:t>
+        </w:r>
+      </w:hyperlink>
+      <w:r>
+        <w:rPr>
+          <w:rFonts w:ascii="Arial" w:hAnsi="Arial" w:cs="Arial"/>
+          <w:sz w:val="24"/>
+          <w:szCs w:val="24"/>
+        </w:rPr>
+        <w:t xml:space="preserve"> – This dataset is sourced from the Food and Agriculture Organization of the United Nations (FAO). It contains annual temperature change data by country, spanning from 1961 to 2019, measured as deviation from a baseline period</w:t>
       </w:r>
     </w:p>
     <w:p>
@@ -383,49 +685,78 @@
           <w:ilvl w:val="0"/>
           <w:numId w:val="3"/>
         </w:numPr>
-      </w:pPr>
-      <w:r>
-        <w:rPr>
-          <w:b/>
-          <w:bCs/>
+        <w:rPr>
+          <w:rFonts w:ascii="Arial" w:hAnsi="Arial" w:cs="Arial"/>
+          <w:sz w:val="24"/>
+          <w:szCs w:val="24"/>
+        </w:rPr>
+      </w:pPr>
+      <w:r>
+        <w:rPr>
+          <w:rFonts w:ascii="Arial" w:hAnsi="Arial" w:cs="Arial"/>
+          <w:i/>
+          <w:iCs/>
+          <w:sz w:val="24"/>
+          <w:szCs w:val="24"/>
         </w:rPr>
         <w:t>Data Type &amp; Format</w:t>
       </w:r>
       <w:r>
+        <w:rPr>
+          <w:rFonts w:ascii="Arial" w:hAnsi="Arial" w:cs="Arial"/>
+          <w:sz w:val="24"/>
+          <w:szCs w:val="24"/>
+        </w:rPr>
         <w:t>:</w:t>
       </w:r>
       <w:r>
+        <w:rPr>
+          <w:rFonts w:ascii="Arial" w:hAnsi="Arial" w:cs="Arial"/>
+          <w:sz w:val="24"/>
+          <w:szCs w:val="24"/>
+        </w:rPr>
         <w:br/>
         <w:t xml:space="preserve">The dataset is in </w:t>
       </w:r>
       <w:r>
         <w:rPr>
-          <w:b/>
-          <w:bCs/>
+          <w:rFonts w:ascii="Arial" w:hAnsi="Arial" w:cs="Arial"/>
+          <w:sz w:val="24"/>
+          <w:szCs w:val="24"/>
         </w:rPr>
         <w:t>CSV format</w:t>
       </w:r>
       <w:r>
+        <w:rPr>
+          <w:rFonts w:ascii="Arial" w:hAnsi="Arial" w:cs="Arial"/>
+          <w:sz w:val="24"/>
+          <w:szCs w:val="24"/>
+        </w:rPr>
         <w:t xml:space="preserve"> and is </w:t>
       </w:r>
       <w:r>
         <w:rPr>
-          <w:b/>
-          <w:bCs/>
+          <w:rFonts w:ascii="Arial" w:hAnsi="Arial" w:cs="Arial"/>
+          <w:sz w:val="24"/>
+          <w:szCs w:val="24"/>
         </w:rPr>
         <w:t>unstructured</w:t>
       </w:r>
       <w:r>
+        <w:rPr>
+          <w:rFonts w:ascii="Arial" w:hAnsi="Arial" w:cs="Arial"/>
+          <w:sz w:val="24"/>
+          <w:szCs w:val="24"/>
+        </w:rPr>
         <w:t>. It includes fields such as country name, year, average temperature change (°C),</w:t>
       </w:r>
       <w:r>
         <w:rPr>
-          <w:rFonts w:hint="eastAsia"/>
-        </w:rPr>
-        <w:t xml:space="preserve"> standard deviation </w:t>
-      </w:r>
-      <w:r>
-        <w:t>(°C)</w:t>
+          <w:rFonts w:ascii="Arial" w:hAnsi="Arial" w:cs="Arial"/>
+          <w:sz w:val="24"/>
+          <w:szCs w:val="24"/>
+        </w:rPr>
+        <w:t xml:space="preserve"> standard deviation</w:t>
       </w:r>
     </w:p>
     <w:p>
@@ -434,40 +765,95 @@
           <w:ilvl w:val="0"/>
           <w:numId w:val="3"/>
         </w:numPr>
-      </w:pPr>
-      <w:r>
-        <w:rPr>
-          <w:b/>
-          <w:bCs/>
+        <w:rPr>
+          <w:rFonts w:ascii="Arial" w:hAnsi="Arial" w:cs="Arial"/>
+          <w:sz w:val="24"/>
+          <w:szCs w:val="24"/>
+        </w:rPr>
+      </w:pPr>
+      <w:r>
+        <w:rPr>
+          <w:rFonts w:ascii="Arial" w:hAnsi="Arial" w:cs="Arial"/>
+          <w:i/>
+          <w:iCs/>
+          <w:sz w:val="24"/>
+          <w:szCs w:val="24"/>
         </w:rPr>
         <w:t>Strengths</w:t>
       </w:r>
       <w:r>
+        <w:rPr>
+          <w:rFonts w:ascii="Arial" w:hAnsi="Arial" w:cs="Arial"/>
+          <w:sz w:val="24"/>
+          <w:szCs w:val="24"/>
+        </w:rPr>
         <w:t>:</w:t>
       </w:r>
     </w:p>
     <w:p>
       <w:pPr>
-        <w:ind w:left="1020" w:firstLineChars="200" w:firstLine="420"/>
-      </w:pPr>
-      <w:r>
+        <w:pStyle w:val="ListParagraph"/>
+        <w:numPr>
+          <w:ilvl w:val="0"/>
+          <w:numId w:val="6"/>
+        </w:numPr>
+        <w:rPr>
+          <w:rFonts w:ascii="Arial" w:hAnsi="Arial" w:cs="Arial"/>
+          <w:sz w:val="24"/>
+          <w:szCs w:val="24"/>
+        </w:rPr>
+      </w:pPr>
+      <w:r>
+        <w:rPr>
+          <w:rFonts w:ascii="Arial" w:hAnsi="Arial" w:cs="Arial"/>
+          <w:sz w:val="24"/>
+          <w:szCs w:val="24"/>
+        </w:rPr>
         <w:t>Covers a long temporal range (59 years)</w:t>
       </w:r>
     </w:p>
     <w:p>
       <w:pPr>
-        <w:ind w:left="1260" w:firstLine="180"/>
-      </w:pPr>
-      <w:r>
+        <w:pStyle w:val="ListParagraph"/>
+        <w:numPr>
+          <w:ilvl w:val="0"/>
+          <w:numId w:val="6"/>
+        </w:numPr>
+        <w:rPr>
+          <w:rFonts w:ascii="Arial" w:hAnsi="Arial" w:cs="Arial"/>
+          <w:sz w:val="24"/>
+          <w:szCs w:val="24"/>
+        </w:rPr>
+      </w:pPr>
+      <w:r>
+        <w:rPr>
+          <w:rFonts w:ascii="Arial" w:hAnsi="Arial" w:cs="Arial"/>
+          <w:sz w:val="24"/>
+          <w:szCs w:val="24"/>
+        </w:rPr>
         <w:t>Offers country-level granularity</w:t>
       </w:r>
     </w:p>
     <w:p>
       <w:pPr>
-        <w:ind w:left="1440"/>
-      </w:pPr>
-      <w:r>
-        <w:t>Globally recognized and widely used source (FAO)</w:t>
+        <w:pStyle w:val="ListParagraph"/>
+        <w:numPr>
+          <w:ilvl w:val="0"/>
+          <w:numId w:val="6"/>
+        </w:numPr>
+        <w:rPr>
+          <w:rFonts w:ascii="Arial" w:hAnsi="Arial" w:cs="Arial"/>
+          <w:sz w:val="24"/>
+          <w:szCs w:val="24"/>
+        </w:rPr>
+      </w:pPr>
+      <w:r>
+        <w:rPr>
+          <w:rFonts w:ascii="Arial" w:hAnsi="Arial" w:cs="Arial"/>
+          <w:sz w:val="24"/>
+          <w:szCs w:val="24"/>
+        </w:rPr>
+        <w:t>Globally recognized and widely used source</w:t>
       </w:r>
     </w:p>
     <w:p>
@@ -476,23 +862,50 @@
           <w:ilvl w:val="0"/>
           <w:numId w:val="3"/>
         </w:numPr>
-      </w:pPr>
-      <w:r>
-        <w:rPr>
-          <w:b/>
-          <w:bCs/>
+        <w:rPr>
+          <w:rFonts w:ascii="Arial" w:hAnsi="Arial" w:cs="Arial"/>
+          <w:sz w:val="24"/>
+          <w:szCs w:val="24"/>
+        </w:rPr>
+      </w:pPr>
+      <w:r>
+        <w:rPr>
+          <w:rFonts w:ascii="Arial" w:hAnsi="Arial" w:cs="Arial"/>
+          <w:i/>
+          <w:iCs/>
+          <w:sz w:val="24"/>
+          <w:szCs w:val="24"/>
         </w:rPr>
         <w:t>Limitations</w:t>
       </w:r>
       <w:r>
+        <w:rPr>
+          <w:rFonts w:ascii="Arial" w:hAnsi="Arial" w:cs="Arial"/>
+          <w:sz w:val="24"/>
+          <w:szCs w:val="24"/>
+        </w:rPr>
         <w:t>:</w:t>
       </w:r>
     </w:p>
     <w:p>
       <w:pPr>
-        <w:ind w:left="1440"/>
-      </w:pPr>
-      <w:r>
+        <w:pStyle w:val="ListParagraph"/>
+        <w:numPr>
+          <w:ilvl w:val="0"/>
+          <w:numId w:val="7"/>
+        </w:numPr>
+        <w:rPr>
+          <w:rFonts w:ascii="Arial" w:hAnsi="Arial" w:cs="Arial"/>
+          <w:sz w:val="24"/>
+          <w:szCs w:val="24"/>
+        </w:rPr>
+      </w:pPr>
+      <w:r>
+        <w:rPr>
+          <w:rFonts w:ascii="Arial" w:hAnsi="Arial" w:cs="Arial"/>
+          <w:sz w:val="24"/>
+          <w:szCs w:val="24"/>
+        </w:rPr>
         <w:t>Missing or incomplete data for some countries or years</w:t>
       </w:r>
     </w:p>
@@ -502,34 +915,72 @@
           <w:ilvl w:val="0"/>
           <w:numId w:val="3"/>
         </w:numPr>
-      </w:pPr>
-      <w:r>
-        <w:rPr>
-          <w:b/>
-          <w:bCs/>
+        <w:rPr>
+          <w:rFonts w:ascii="Arial" w:hAnsi="Arial" w:cs="Arial"/>
+          <w:sz w:val="24"/>
+          <w:szCs w:val="24"/>
+        </w:rPr>
+      </w:pPr>
+      <w:r>
+        <w:rPr>
+          <w:rFonts w:ascii="Arial" w:hAnsi="Arial" w:cs="Arial"/>
+          <w:i/>
+          <w:iCs/>
+          <w:sz w:val="24"/>
+          <w:szCs w:val="24"/>
         </w:rPr>
         <w:t>Data Cleaning &amp; Wrangling</w:t>
       </w:r>
       <w:r>
+        <w:rPr>
+          <w:rFonts w:ascii="Arial" w:hAnsi="Arial" w:cs="Arial"/>
+          <w:sz w:val="24"/>
+          <w:szCs w:val="24"/>
+        </w:rPr>
         <w:t>:</w:t>
       </w:r>
     </w:p>
     <w:p>
       <w:pPr>
-        <w:ind w:left="1440"/>
-        <w:rPr>
-          <w:rFonts w:hint="eastAsia"/>
-        </w:rPr>
-      </w:pPr>
-      <w:r>
+        <w:pStyle w:val="ListParagraph"/>
+        <w:numPr>
+          <w:ilvl w:val="0"/>
+          <w:numId w:val="7"/>
+        </w:numPr>
+        <w:rPr>
+          <w:rFonts w:ascii="Arial" w:hAnsi="Arial" w:cs="Arial"/>
+          <w:sz w:val="24"/>
+          <w:szCs w:val="24"/>
+        </w:rPr>
+      </w:pPr>
+      <w:r>
+        <w:rPr>
+          <w:rFonts w:ascii="Arial" w:hAnsi="Arial" w:cs="Arial"/>
+          <w:sz w:val="24"/>
+          <w:szCs w:val="24"/>
+        </w:rPr>
         <w:t>Removed null values</w:t>
       </w:r>
     </w:p>
     <w:p>
       <w:pPr>
-        <w:ind w:left="1440"/>
-      </w:pPr>
-      <w:r>
+        <w:pStyle w:val="ListParagraph"/>
+        <w:numPr>
+          <w:ilvl w:val="0"/>
+          <w:numId w:val="7"/>
+        </w:numPr>
+        <w:rPr>
+          <w:rFonts w:ascii="Arial" w:hAnsi="Arial" w:cs="Arial"/>
+          <w:sz w:val="24"/>
+          <w:szCs w:val="24"/>
+        </w:rPr>
+      </w:pPr>
+      <w:r>
+        <w:rPr>
+          <w:rFonts w:ascii="Arial" w:hAnsi="Arial" w:cs="Arial"/>
+          <w:sz w:val="24"/>
+          <w:szCs w:val="24"/>
+        </w:rPr>
         <w:t>Converted wide-format table to long-format (year-wise) for time series visualization</w:t>
       </w:r>
     </w:p>
@@ -539,35 +990,90 @@
           <w:ilvl w:val="0"/>
           <w:numId w:val="3"/>
         </w:numPr>
-      </w:pPr>
-      <w:r>
-        <w:rPr>
-          <w:b/>
-          <w:bCs/>
+        <w:rPr>
+          <w:rFonts w:ascii="Arial" w:hAnsi="Arial" w:cs="Arial"/>
+          <w:sz w:val="24"/>
+          <w:szCs w:val="24"/>
+        </w:rPr>
+      </w:pPr>
+      <w:r>
+        <w:rPr>
+          <w:rFonts w:ascii="Arial" w:hAnsi="Arial" w:cs="Arial"/>
+          <w:i/>
+          <w:iCs/>
+          <w:sz w:val="24"/>
+          <w:szCs w:val="24"/>
         </w:rPr>
         <w:t>Backup Plan</w:t>
       </w:r>
       <w:r>
-        <w:t>: If this dataset becomes unavailable or is found incomplete, we will switch to:</w:t>
-      </w:r>
-    </w:p>
-    <w:p>
-      <w:pPr>
-        <w:ind w:left="1440"/>
-      </w:pPr>
-      <w:r>
-        <w:rPr>
-          <w:b/>
-          <w:bCs/>
+        <w:rPr>
+          <w:rFonts w:ascii="Arial" w:hAnsi="Arial" w:cs="Arial"/>
+          <w:sz w:val="24"/>
+          <w:szCs w:val="24"/>
+        </w:rPr>
+        <w:t xml:space="preserve">: </w:t>
+      </w:r>
+    </w:p>
+    <w:p>
+      <w:pPr>
+        <w:ind w:left="141"/>
+        <w:rPr>
+          <w:rFonts w:ascii="Arial" w:hAnsi="Arial" w:cs="Arial"/>
+          <w:sz w:val="24"/>
+          <w:szCs w:val="24"/>
+        </w:rPr>
+      </w:pPr>
+      <w:r>
+        <w:rPr>
+          <w:rFonts w:ascii="Arial" w:hAnsi="Arial" w:cs="Arial"/>
+          <w:sz w:val="24"/>
+          <w:szCs w:val="24"/>
+        </w:rPr>
+        <w:t>If this dataset becomes unavailable or is found incomplete, we will switch to:</w:t>
+      </w:r>
+    </w:p>
+    <w:p>
+      <w:pPr>
+        <w:pStyle w:val="ListParagraph"/>
+        <w:numPr>
+          <w:ilvl w:val="0"/>
+          <w:numId w:val="8"/>
+        </w:numPr>
+        <w:rPr>
+          <w:rFonts w:ascii="Arial" w:hAnsi="Arial" w:cs="Arial"/>
+          <w:sz w:val="24"/>
+          <w:szCs w:val="24"/>
+        </w:rPr>
+      </w:pPr>
+      <w:r>
+        <w:rPr>
+          <w:rFonts w:ascii="Arial" w:hAnsi="Arial" w:cs="Arial"/>
+          <w:sz w:val="24"/>
+          <w:szCs w:val="24"/>
         </w:rPr>
         <w:t>NOAA Global Historical Climatology Network (GHCN)</w:t>
       </w:r>
     </w:p>
     <w:p>
       <w:pPr>
-        <w:ind w:left="1440"/>
-      </w:pPr>
-      <w:r>
+        <w:pStyle w:val="ListParagraph"/>
+        <w:numPr>
+          <w:ilvl w:val="0"/>
+          <w:numId w:val="8"/>
+        </w:numPr>
+        <w:rPr>
+          <w:rFonts w:ascii="Arial" w:hAnsi="Arial" w:cs="Arial"/>
+          <w:sz w:val="24"/>
+          <w:szCs w:val="24"/>
+        </w:rPr>
+      </w:pPr>
+      <w:r>
+        <w:rPr>
+          <w:rFonts w:ascii="Arial" w:hAnsi="Arial" w:cs="Arial"/>
+          <w:sz w:val="24"/>
+          <w:szCs w:val="24"/>
+        </w:rPr>
         <w:t>Simulated seasonal temperature data with controlled noise for structural testing</w:t>
       </w:r>
     </w:p>
@@ -577,218 +1083,310 @@
           <w:ilvl w:val="0"/>
           <w:numId w:val="3"/>
         </w:numPr>
-      </w:pPr>
-      <w:r>
-        <w:rPr>
+        <w:rPr>
+          <w:rFonts w:ascii="Arial" w:hAnsi="Arial" w:cs="Arial"/>
+          <w:sz w:val="24"/>
+          <w:szCs w:val="24"/>
+        </w:rPr>
+      </w:pPr>
+      <w:r>
+        <w:rPr>
+          <w:rFonts w:ascii="Arial" w:hAnsi="Arial" w:cs="Arial"/>
+          <w:i/>
+          <w:iCs/>
+          <w:sz w:val="24"/>
+          <w:szCs w:val="24"/>
+        </w:rPr>
+        <w:t>Exploratory Analysis Conducted</w:t>
+      </w:r>
+      <w:r>
+        <w:rPr>
+          <w:rFonts w:ascii="Arial" w:hAnsi="Arial" w:cs="Arial"/>
+          <w:sz w:val="24"/>
+          <w:szCs w:val="24"/>
+        </w:rPr>
+        <w:t>:</w:t>
+      </w:r>
+    </w:p>
+    <w:p>
+      <w:pPr>
+        <w:pStyle w:val="ListParagraph"/>
+        <w:numPr>
+          <w:ilvl w:val="0"/>
+          <w:numId w:val="10"/>
+        </w:numPr>
+        <w:rPr>
+          <w:rFonts w:ascii="Arial" w:hAnsi="Arial" w:cs="Arial"/>
+          <w:sz w:val="24"/>
+          <w:szCs w:val="24"/>
+        </w:rPr>
+      </w:pPr>
+      <w:r>
+        <w:rPr>
+          <w:rFonts w:ascii="Arial" w:hAnsi="Arial" w:cs="Arial"/>
+          <w:sz w:val="24"/>
+          <w:szCs w:val="24"/>
+        </w:rPr>
+        <w:t>Global average temperature change over time</w:t>
+      </w:r>
+    </w:p>
+    <w:p>
+      <w:pPr>
+        <w:pStyle w:val="ListParagraph"/>
+        <w:numPr>
+          <w:ilvl w:val="0"/>
+          <w:numId w:val="10"/>
+        </w:numPr>
+        <w:rPr>
+          <w:rFonts w:ascii="Arial" w:hAnsi="Arial" w:cs="Arial"/>
+          <w:sz w:val="24"/>
+          <w:szCs w:val="24"/>
+        </w:rPr>
+      </w:pPr>
+      <w:r>
+        <w:rPr>
+          <w:rFonts w:ascii="Arial" w:hAnsi="Arial" w:cs="Arial"/>
+          <w:sz w:val="24"/>
+          <w:szCs w:val="24"/>
+        </w:rPr>
+        <w:t>Global temperature change trend (1961-2019)</w:t>
+      </w:r>
+    </w:p>
+    <w:p>
+      <w:pPr>
+        <w:pStyle w:val="ListParagraph"/>
+        <w:numPr>
+          <w:ilvl w:val="0"/>
+          <w:numId w:val="10"/>
+        </w:numPr>
+        <w:rPr>
+          <w:rFonts w:ascii="Arial" w:hAnsi="Arial" w:cs="Arial"/>
+          <w:sz w:val="24"/>
+          <w:szCs w:val="24"/>
+        </w:rPr>
+      </w:pPr>
+      <w:r>
+        <w:rPr>
+          <w:rFonts w:ascii="Arial" w:hAnsi="Arial" w:cs="Arial"/>
+          <w:sz w:val="24"/>
+          <w:szCs w:val="24"/>
+        </w:rPr>
+        <w:t xml:space="preserve">Global average standard deviation </w:t>
+      </w:r>
+      <w:r>
+        <w:rPr>
+          <w:rFonts w:ascii="Arial" w:hAnsi="Arial" w:cs="Arial"/>
+          <w:sz w:val="24"/>
+          <w:szCs w:val="24"/>
+        </w:rPr>
+        <w:t>changes</w:t>
+      </w:r>
+      <w:r>
+        <w:rPr>
+          <w:rFonts w:ascii="Arial" w:hAnsi="Arial" w:cs="Arial"/>
+          <w:sz w:val="24"/>
+          <w:szCs w:val="24"/>
+        </w:rPr>
+        <w:t xml:space="preserve"> over time</w:t>
+      </w:r>
+    </w:p>
+    <w:p>
+      <w:pPr>
+        <w:pStyle w:val="ListParagraph"/>
+        <w:numPr>
+          <w:ilvl w:val="0"/>
+          <w:numId w:val="10"/>
+        </w:numPr>
+        <w:rPr>
+          <w:rFonts w:ascii="Arial" w:hAnsi="Arial" w:cs="Arial"/>
+          <w:sz w:val="24"/>
+          <w:szCs w:val="24"/>
+        </w:rPr>
+      </w:pPr>
+      <w:r>
+        <w:rPr>
+          <w:rFonts w:ascii="Arial" w:hAnsi="Arial" w:cs="Arial"/>
+          <w:sz w:val="24"/>
+          <w:szCs w:val="24"/>
+        </w:rPr>
+        <w:t>Unusual years with extreme temperature deviation</w:t>
+      </w:r>
+    </w:p>
+    <w:p>
+      <w:pPr>
+        <w:pStyle w:val="ListParagraph"/>
+        <w:numPr>
+          <w:ilvl w:val="0"/>
+          <w:numId w:val="10"/>
+        </w:numPr>
+        <w:rPr>
+          <w:rFonts w:ascii="Arial" w:hAnsi="Arial" w:cs="Arial"/>
+          <w:sz w:val="24"/>
+          <w:szCs w:val="24"/>
+        </w:rPr>
+      </w:pPr>
+      <w:r>
+        <w:rPr>
+          <w:rFonts w:ascii="Arial" w:hAnsi="Arial" w:cs="Arial"/>
+          <w:sz w:val="24"/>
+          <w:szCs w:val="24"/>
+        </w:rPr>
+        <w:t xml:space="preserve">Temperature </w:t>
+      </w:r>
+      <w:r>
+        <w:rPr>
+          <w:rFonts w:ascii="Arial" w:hAnsi="Arial" w:cs="Arial"/>
+          <w:sz w:val="24"/>
+          <w:szCs w:val="24"/>
+        </w:rPr>
+        <w:t>changes</w:t>
+      </w:r>
+      <w:r>
+        <w:rPr>
+          <w:rFonts w:ascii="Arial" w:hAnsi="Arial" w:cs="Arial"/>
+          <w:sz w:val="24"/>
+          <w:szCs w:val="24"/>
+        </w:rPr>
+        <w:t xml:space="preserve"> over time by country</w:t>
+      </w:r>
+    </w:p>
+    <w:p>
+      <w:pPr>
+        <w:pStyle w:val="ListParagraph"/>
+        <w:numPr>
+          <w:ilvl w:val="0"/>
+          <w:numId w:val="10"/>
+        </w:numPr>
+        <w:rPr>
+          <w:rFonts w:ascii="Arial" w:hAnsi="Arial" w:cs="Arial"/>
+          <w:sz w:val="24"/>
+          <w:szCs w:val="24"/>
+        </w:rPr>
+      </w:pPr>
+      <w:r>
+        <w:rPr>
+          <w:rFonts w:ascii="Arial" w:hAnsi="Arial" w:cs="Arial"/>
+          <w:sz w:val="24"/>
+          <w:szCs w:val="24"/>
+        </w:rPr>
+        <w:t>Seasonal temperature change</w:t>
+      </w:r>
+    </w:p>
+    <w:p>
+      <w:pPr>
+        <w:pStyle w:val="ListParagraph"/>
+        <w:numPr>
+          <w:ilvl w:val="0"/>
+          <w:numId w:val="10"/>
+        </w:numPr>
+        <w:rPr>
+          <w:rFonts w:ascii="Arial" w:hAnsi="Arial" w:cs="Arial"/>
+          <w:sz w:val="24"/>
+          <w:szCs w:val="24"/>
+        </w:rPr>
+      </w:pPr>
+      <w:r>
+        <w:rPr>
+          <w:rFonts w:ascii="Arial" w:hAnsi="Arial" w:cs="Arial"/>
+          <w:sz w:val="24"/>
+          <w:szCs w:val="24"/>
+        </w:rPr>
+        <w:t>Seasonal temperature boxplots</w:t>
+      </w:r>
+    </w:p>
+    <w:p>
+      <w:pPr>
+        <w:pStyle w:val="ListParagraph"/>
+        <w:numPr>
+          <w:ilvl w:val="0"/>
+          <w:numId w:val="10"/>
+        </w:numPr>
+        <w:rPr>
+          <w:rFonts w:ascii="Arial" w:hAnsi="Arial" w:cs="Arial"/>
+          <w:sz w:val="24"/>
+          <w:szCs w:val="24"/>
+        </w:rPr>
+      </w:pPr>
+      <w:r>
+        <w:rPr>
+          <w:rFonts w:ascii="Arial" w:hAnsi="Arial" w:cs="Arial"/>
+          <w:sz w:val="24"/>
+          <w:szCs w:val="24"/>
+        </w:rPr>
+        <w:t>Seasonal deviation change</w:t>
+      </w:r>
+    </w:p>
+    <w:p>
+      <w:pPr>
+        <w:pStyle w:val="ListParagraph"/>
+        <w:numPr>
+          <w:ilvl w:val="0"/>
+          <w:numId w:val="10"/>
+        </w:numPr>
+        <w:rPr>
+          <w:rFonts w:ascii="Arial" w:hAnsi="Arial" w:cs="Arial"/>
+          <w:sz w:val="24"/>
+          <w:szCs w:val="24"/>
+        </w:rPr>
+      </w:pPr>
+      <w:r>
+        <w:rPr>
+          <w:rFonts w:ascii="Arial" w:hAnsi="Arial" w:cs="Arial"/>
+          <w:sz w:val="24"/>
+          <w:szCs w:val="24"/>
+        </w:rPr>
+        <w:t>Seasonal deviation boxplots</w:t>
+      </w:r>
+    </w:p>
+    <w:p>
+      <w:pPr>
+        <w:pStyle w:val="ListParagraph"/>
+        <w:numPr>
+          <w:ilvl w:val="0"/>
+          <w:numId w:val="10"/>
+        </w:numPr>
+        <w:rPr>
+          <w:rFonts w:ascii="Arial" w:hAnsi="Arial" w:cs="Arial"/>
+          <w:sz w:val="24"/>
+          <w:szCs w:val="24"/>
+        </w:rPr>
+      </w:pPr>
+      <w:r>
+        <w:rPr>
+          <w:rFonts w:ascii="Arial" w:hAnsi="Arial" w:cs="Arial"/>
+          <w:sz w:val="24"/>
+          <w:szCs w:val="24"/>
+        </w:rPr>
+        <w:t>Average temperature bar chart</w:t>
+      </w:r>
+    </w:p>
+    <w:p>
+      <w:pPr>
+        <w:rPr>
+          <w:rFonts w:ascii="Arial" w:hAnsi="Arial" w:cs="Arial"/>
+          <w:sz w:val="24"/>
+          <w:szCs w:val="24"/>
+        </w:rPr>
+      </w:pPr>
+    </w:p>
+    <w:p>
+      <w:pPr>
+        <w:jc w:val="center"/>
+        <w:rPr>
+          <w:rFonts w:ascii="Arial" w:hAnsi="Arial" w:cs="Arial"/>
           <w:b/>
           <w:bCs/>
-        </w:rPr>
-        <w:t>Exploratory Analysis Conducted</w:t>
-      </w:r>
-      <w:r>
-        <w:t>:</w:t>
-      </w:r>
-    </w:p>
-    <w:p>
-      <w:pPr>
-        <w:ind w:left="1260"/>
-        <w:rPr>
+          <w:sz w:val="32"/>
+          <w:szCs w:val="32"/>
+        </w:rPr>
+      </w:pPr>
+      <w:r>
+        <w:rPr>
+          <w:rFonts w:ascii="Arial" w:hAnsi="Arial" w:cs="Arial"/>
           <w:b/>
           <w:bCs/>
-        </w:rPr>
-      </w:pPr>
-      <w:r>
-        <w:rPr>
-          <w:rFonts w:hint="eastAsia"/>
-          <w:b/>
-          <w:bCs/>
-        </w:rPr>
-        <w:t xml:space="preserve">  </w:t>
-      </w:r>
-      <w:r>
-        <w:rPr>
-          <w:b/>
-          <w:bCs/>
-        </w:rPr>
-        <w:t>Global average temperature change over time</w:t>
-      </w:r>
-    </w:p>
-    <w:p>
-      <w:pPr>
-        <w:ind w:left="1260"/>
-        <w:rPr>
-          <w:b/>
-          <w:bCs/>
-        </w:rPr>
-      </w:pPr>
-      <w:r>
-        <w:rPr>
-          <w:rFonts w:hint="eastAsia"/>
-          <w:b/>
-          <w:bCs/>
-        </w:rPr>
-        <w:t xml:space="preserve">  </w:t>
-      </w:r>
-      <w:r>
-        <w:rPr>
-          <w:b/>
-          <w:bCs/>
-        </w:rPr>
-        <w:t>Global temperature change trend (1961-2019)</w:t>
-      </w:r>
-    </w:p>
-    <w:p>
-      <w:pPr>
-        <w:ind w:left="1260" w:firstLineChars="100" w:firstLine="210"/>
-        <w:rPr>
-          <w:b/>
-          <w:bCs/>
-        </w:rPr>
-      </w:pPr>
-      <w:r>
-        <w:rPr>
-          <w:b/>
-          <w:bCs/>
-        </w:rPr>
-        <w:t xml:space="preserve">Global average standard deviation </w:t>
-      </w:r>
-      <w:proofErr w:type="gramStart"/>
-      <w:r>
-        <w:rPr>
-          <w:b/>
-          <w:bCs/>
-        </w:rPr>
-        <w:t>change</w:t>
-      </w:r>
-      <w:proofErr w:type="gramEnd"/>
-      <w:r>
-        <w:rPr>
-          <w:b/>
-          <w:bCs/>
-        </w:rPr>
-        <w:t xml:space="preserve"> over time</w:t>
-      </w:r>
-    </w:p>
-    <w:p>
-      <w:pPr>
-        <w:ind w:left="1260" w:firstLineChars="100" w:firstLine="210"/>
-        <w:rPr>
-          <w:b/>
-          <w:bCs/>
-        </w:rPr>
-      </w:pPr>
-      <w:r>
-        <w:rPr>
-          <w:b/>
-          <w:bCs/>
-        </w:rPr>
-        <w:t>Unusual years with extreme temperature deviation</w:t>
-      </w:r>
-    </w:p>
-    <w:p>
-      <w:pPr>
-        <w:ind w:left="1260" w:firstLineChars="100" w:firstLine="210"/>
-        <w:rPr>
-          <w:b/>
-          <w:bCs/>
-        </w:rPr>
-      </w:pPr>
-      <w:r>
-        <w:rPr>
-          <w:b/>
-          <w:bCs/>
-        </w:rPr>
-        <w:t>Temperature change over time by country</w:t>
-      </w:r>
-    </w:p>
-    <w:p>
-      <w:pPr>
-        <w:ind w:left="1260" w:firstLineChars="100" w:firstLine="210"/>
-        <w:rPr>
-          <w:b/>
-          <w:bCs/>
-        </w:rPr>
-      </w:pPr>
-      <w:r>
-        <w:rPr>
-          <w:rFonts w:hint="eastAsia"/>
-          <w:b/>
-          <w:bCs/>
-        </w:rPr>
-        <w:t>Seasonal temperature change</w:t>
-      </w:r>
-    </w:p>
-    <w:p>
-      <w:pPr>
-        <w:ind w:left="1260" w:firstLineChars="100" w:firstLine="210"/>
-        <w:rPr>
-          <w:b/>
-          <w:bCs/>
-        </w:rPr>
-      </w:pPr>
-      <w:r>
-        <w:rPr>
-          <w:rFonts w:hint="eastAsia"/>
-          <w:b/>
-          <w:bCs/>
-        </w:rPr>
-        <w:t>Seasonal temperature boxplots</w:t>
-      </w:r>
-    </w:p>
-    <w:p>
-      <w:pPr>
-        <w:ind w:left="1260" w:firstLineChars="100" w:firstLine="210"/>
-        <w:rPr>
-          <w:b/>
-          <w:bCs/>
-        </w:rPr>
-      </w:pPr>
-      <w:r>
-        <w:rPr>
-          <w:rFonts w:hint="eastAsia"/>
-          <w:b/>
-          <w:bCs/>
-        </w:rPr>
-        <w:t>Seasonal deviation change</w:t>
-      </w:r>
-    </w:p>
-    <w:p>
-      <w:pPr>
-        <w:ind w:left="1260" w:firstLineChars="100" w:firstLine="210"/>
-        <w:rPr>
-          <w:b/>
-          <w:bCs/>
-        </w:rPr>
-      </w:pPr>
-      <w:r>
-        <w:rPr>
-          <w:rFonts w:hint="eastAsia"/>
-          <w:b/>
-          <w:bCs/>
-        </w:rPr>
-        <w:t>Seasonal deviation boxplots</w:t>
-      </w:r>
-    </w:p>
-    <w:p>
-      <w:pPr>
-        <w:ind w:left="1260" w:firstLineChars="100" w:firstLine="210"/>
-        <w:rPr>
-          <w:rFonts w:hint="eastAsia"/>
-        </w:rPr>
-      </w:pPr>
-      <w:r>
-        <w:rPr>
-          <w:rFonts w:hint="eastAsia"/>
-          <w:b/>
-          <w:bCs/>
-        </w:rPr>
-        <w:t>Average temperature bar chart</w:t>
-      </w:r>
-    </w:p>
-    <w:p>
-      <w:r>
-        <w:rPr>
-          <w:rFonts w:hint="eastAsia"/>
+          <w:sz w:val="32"/>
+          <w:szCs w:val="32"/>
         </w:rPr>
         <w:t>Team organization</w:t>
       </w:r>
@@ -796,66 +1394,137 @@
     <w:p>
       <w:pPr>
         <w:rPr>
-          <w:rFonts w:hint="eastAsia"/>
-        </w:rPr>
-      </w:pPr>
-      <w:proofErr w:type="gramStart"/>
-      <w:r>
-        <w:t xml:space="preserve">  </w:t>
-      </w:r>
-      <w:r>
-        <w:rPr>
-          <w:b/>
-          <w:bCs/>
+          <w:rFonts w:ascii="Arial" w:hAnsi="Arial" w:cs="Arial"/>
+          <w:sz w:val="24"/>
+          <w:szCs w:val="24"/>
+        </w:rPr>
+      </w:pPr>
+      <w:r>
+        <w:rPr>
+          <w:rFonts w:ascii="Arial" w:hAnsi="Arial" w:cs="Arial"/>
+          <w:i/>
+          <w:iCs/>
+          <w:sz w:val="24"/>
+          <w:szCs w:val="24"/>
         </w:rPr>
         <w:t>Team</w:t>
       </w:r>
-      <w:proofErr w:type="gramEnd"/>
-      <w:r>
-        <w:rPr>
-          <w:b/>
-          <w:bCs/>
+      <w:r>
+        <w:rPr>
+          <w:rFonts w:ascii="Arial" w:hAnsi="Arial" w:cs="Arial"/>
+          <w:i/>
+          <w:iCs/>
+          <w:sz w:val="24"/>
+          <w:szCs w:val="24"/>
         </w:rPr>
         <w:t xml:space="preserve"> Communication</w:t>
       </w:r>
       <w:r>
-        <w:t xml:space="preserve">: We use GitHub for version control, </w:t>
-      </w:r>
-      <w:r>
-        <w:rPr>
-          <w:rFonts w:hint="eastAsia"/>
-        </w:rPr>
-        <w:t xml:space="preserve">when we have some ideas, we discuss on </w:t>
-      </w:r>
-      <w:proofErr w:type="spellStart"/>
-      <w:r>
-        <w:rPr>
-          <w:rFonts w:hint="eastAsia"/>
-        </w:rPr>
-        <w:t>whatsapp</w:t>
-      </w:r>
-      <w:proofErr w:type="spellEnd"/>
-      <w:r>
-        <w:rPr>
-          <w:rFonts w:hint="eastAsia"/>
-        </w:rPr>
-        <w:t xml:space="preserve"> or offline.</w:t>
-      </w:r>
-    </w:p>
-    <w:p>
-      <w:proofErr w:type="gramStart"/>
-      <w:r>
-        <w:t xml:space="preserve">  </w:t>
-      </w:r>
-      <w:r>
-        <w:rPr>
-          <w:b/>
-          <w:bCs/>
+        <w:rPr>
+          <w:rFonts w:ascii="Arial" w:hAnsi="Arial" w:cs="Arial"/>
+          <w:sz w:val="24"/>
+          <w:szCs w:val="24"/>
+        </w:rPr>
+        <w:t>: We use GitHub for version control</w:t>
+      </w:r>
+      <w:r>
+        <w:rPr>
+          <w:rFonts w:ascii="Arial" w:hAnsi="Arial" w:cs="Arial"/>
+          <w:sz w:val="24"/>
+          <w:szCs w:val="24"/>
+        </w:rPr>
+        <w:t>.</w:t>
+      </w:r>
+      <w:r>
+        <w:rPr>
+          <w:rFonts w:ascii="Arial" w:hAnsi="Arial" w:cs="Arial"/>
+          <w:sz w:val="24"/>
+          <w:szCs w:val="24"/>
+        </w:rPr>
+        <w:t xml:space="preserve"> </w:t>
+      </w:r>
+      <w:r>
+        <w:rPr>
+          <w:rFonts w:ascii="Arial" w:hAnsi="Arial" w:cs="Arial"/>
+          <w:sz w:val="24"/>
+          <w:szCs w:val="24"/>
+        </w:rPr>
+        <w:t>W</w:t>
+      </w:r>
+      <w:r>
+        <w:rPr>
+          <w:rFonts w:ascii="Arial" w:hAnsi="Arial" w:cs="Arial"/>
+          <w:sz w:val="24"/>
+          <w:szCs w:val="24"/>
+        </w:rPr>
+        <w:t xml:space="preserve">hen we have some </w:t>
+      </w:r>
+      <w:r>
+        <w:rPr>
+          <w:rFonts w:ascii="Arial" w:hAnsi="Arial" w:cs="Arial"/>
+          <w:sz w:val="24"/>
+          <w:szCs w:val="24"/>
+        </w:rPr>
+        <w:lastRenderedPageBreak/>
+        <w:t xml:space="preserve">ideas, we discuss </w:t>
+      </w:r>
+      <w:r>
+        <w:rPr>
+          <w:rFonts w:ascii="Arial" w:hAnsi="Arial" w:cs="Arial"/>
+          <w:sz w:val="24"/>
+          <w:szCs w:val="24"/>
+        </w:rPr>
+        <w:t xml:space="preserve">them </w:t>
+      </w:r>
+      <w:r>
+        <w:rPr>
+          <w:rFonts w:ascii="Arial" w:hAnsi="Arial" w:cs="Arial"/>
+          <w:sz w:val="24"/>
+          <w:szCs w:val="24"/>
+        </w:rPr>
+        <w:t xml:space="preserve">on </w:t>
+      </w:r>
+      <w:r>
+        <w:rPr>
+          <w:rFonts w:ascii="Arial" w:hAnsi="Arial" w:cs="Arial"/>
+          <w:sz w:val="24"/>
+          <w:szCs w:val="24"/>
+        </w:rPr>
+        <w:t>WhatsApp</w:t>
+      </w:r>
+      <w:r>
+        <w:rPr>
+          <w:rFonts w:ascii="Arial" w:hAnsi="Arial" w:cs="Arial"/>
+          <w:sz w:val="24"/>
+          <w:szCs w:val="24"/>
+        </w:rPr>
+        <w:t xml:space="preserve"> or offline</w:t>
+      </w:r>
+    </w:p>
+    <w:p>
+      <w:pPr>
+        <w:rPr>
+          <w:rFonts w:ascii="Arial" w:hAnsi="Arial" w:cs="Arial"/>
+          <w:sz w:val="24"/>
+          <w:szCs w:val="24"/>
+        </w:rPr>
+      </w:pPr>
+      <w:r>
+        <w:rPr>
+          <w:rFonts w:ascii="Arial" w:hAnsi="Arial" w:cs="Arial"/>
+          <w:i/>
+          <w:iCs/>
+          <w:sz w:val="24"/>
+          <w:szCs w:val="24"/>
         </w:rPr>
         <w:t>Roles</w:t>
       </w:r>
-      <w:proofErr w:type="gramEnd"/>
-      <w:r>
+      <w:r>
+        <w:rPr>
+          <w:rFonts w:ascii="Arial" w:hAnsi="Arial" w:cs="Arial"/>
+          <w:sz w:val="24"/>
+          <w:szCs w:val="24"/>
+        </w:rPr>
         <w:t>:</w:t>
       </w:r>
     </w:p>
@@ -864,42 +1533,97 @@
         <w:tabs>
           <w:tab w:val="num" w:pos="720"/>
         </w:tabs>
-        <w:ind w:left="720"/>
-      </w:pPr>
-      <w:r>
-        <w:rPr>
-          <w:rFonts w:hint="eastAsia"/>
+        <w:rPr>
+          <w:rFonts w:ascii="Arial" w:hAnsi="Arial" w:cs="Arial"/>
+          <w:sz w:val="24"/>
+          <w:szCs w:val="24"/>
+        </w:rPr>
+      </w:pPr>
+      <w:r>
+        <w:rPr>
+          <w:rFonts w:ascii="Arial" w:hAnsi="Arial" w:cs="Arial"/>
+          <w:sz w:val="24"/>
+          <w:szCs w:val="24"/>
+        </w:rPr>
+        <w:tab/>
+      </w:r>
+      <w:r>
+        <w:rPr>
+          <w:rFonts w:ascii="Arial" w:hAnsi="Arial" w:cs="Arial"/>
+          <w:sz w:val="24"/>
+          <w:szCs w:val="24"/>
         </w:rPr>
         <w:t xml:space="preserve">Arystan </w:t>
       </w:r>
-      <w:proofErr w:type="gramStart"/>
-      <w:r>
-        <w:rPr>
-          <w:rFonts w:hint="eastAsia"/>
-        </w:rPr>
-        <w:t xml:space="preserve">Kamalov </w:t>
-      </w:r>
-      <w:r>
-        <w:t>:</w:t>
-      </w:r>
-      <w:proofErr w:type="gramEnd"/>
-      <w:r>
-        <w:rPr>
-          <w:rFonts w:hint="eastAsia"/>
+      <w:r>
+        <w:rPr>
+          <w:rFonts w:ascii="Arial" w:hAnsi="Arial" w:cs="Arial"/>
+          <w:sz w:val="24"/>
+          <w:szCs w:val="24"/>
+        </w:rPr>
+        <w:t>Kamalov</w:t>
+      </w:r>
+      <w:r>
+        <w:rPr>
+          <w:rFonts w:ascii="Arial" w:hAnsi="Arial" w:cs="Arial"/>
+          <w:sz w:val="24"/>
+          <w:szCs w:val="24"/>
         </w:rPr>
         <w:t xml:space="preserve"> </w:t>
       </w:r>
-      <w:proofErr w:type="spellStart"/>
-      <w:r>
-        <w:rPr>
-          <w:rFonts w:hint="eastAsia"/>
-        </w:rPr>
-        <w:t>Fullstack</w:t>
-      </w:r>
-      <w:proofErr w:type="spellEnd"/>
-      <w:r>
-        <w:rPr>
-          <w:rFonts w:hint="eastAsia"/>
+      <w:r>
+        <w:rPr>
+          <w:rFonts w:ascii="Arial" w:hAnsi="Arial" w:cs="Arial"/>
+          <w:sz w:val="24"/>
+          <w:szCs w:val="24"/>
+        </w:rPr>
+        <w:t>—</w:t>
+      </w:r>
+      <w:r>
+        <w:rPr>
+          <w:rFonts w:ascii="Arial" w:hAnsi="Arial" w:cs="Arial"/>
+          <w:sz w:val="24"/>
+          <w:szCs w:val="24"/>
+        </w:rPr>
+        <w:t xml:space="preserve"> </w:t>
+      </w:r>
+      <w:r>
+        <w:rPr>
+          <w:rFonts w:ascii="Arial" w:hAnsi="Arial" w:cs="Arial"/>
+          <w:i/>
+          <w:iCs/>
+          <w:sz w:val="24"/>
+          <w:szCs w:val="24"/>
+        </w:rPr>
+        <w:t>Full</w:t>
+      </w:r>
+      <w:r>
+        <w:rPr>
+          <w:rFonts w:ascii="Arial" w:hAnsi="Arial" w:cs="Arial"/>
+          <w:i/>
+          <w:iCs/>
+          <w:sz w:val="24"/>
+          <w:szCs w:val="24"/>
+        </w:rPr>
+        <w:t>-</w:t>
+      </w:r>
+      <w:r>
+        <w:rPr>
+          <w:rFonts w:ascii="Arial" w:hAnsi="Arial" w:cs="Arial"/>
+          <w:i/>
+          <w:iCs/>
+          <w:sz w:val="24"/>
+          <w:szCs w:val="24"/>
+        </w:rPr>
+        <w:t>stack</w:t>
+      </w:r>
+      <w:r>
+        <w:rPr>
+          <w:rFonts w:ascii="Arial" w:hAnsi="Arial" w:cs="Arial"/>
+          <w:i/>
+          <w:iCs/>
+          <w:sz w:val="24"/>
+          <w:szCs w:val="24"/>
         </w:rPr>
         <w:t xml:space="preserve"> Developer</w:t>
       </w:r>
@@ -909,21 +1633,61 @@
         <w:tabs>
           <w:tab w:val="num" w:pos="720"/>
         </w:tabs>
-        <w:ind w:left="720"/>
-      </w:pPr>
-      <w:r>
-        <w:rPr>
-          <w:rFonts w:hint="eastAsia"/>
+        <w:rPr>
+          <w:rFonts w:ascii="Arial" w:hAnsi="Arial" w:cs="Arial"/>
+          <w:sz w:val="24"/>
+          <w:szCs w:val="24"/>
+        </w:rPr>
+      </w:pPr>
+      <w:r>
+        <w:rPr>
+          <w:rFonts w:ascii="Arial" w:hAnsi="Arial" w:cs="Arial"/>
+          <w:sz w:val="24"/>
+          <w:szCs w:val="24"/>
+        </w:rPr>
+        <w:tab/>
+      </w:r>
+      <w:r>
+        <w:rPr>
+          <w:rFonts w:ascii="Arial" w:hAnsi="Arial" w:cs="Arial"/>
+          <w:sz w:val="24"/>
+          <w:szCs w:val="24"/>
+        </w:rPr>
+        <w:t>Viktor Korotkov</w:t>
+      </w:r>
+      <w:r>
+        <w:rPr>
+          <w:rFonts w:ascii="Arial" w:hAnsi="Arial" w:cs="Arial"/>
+          <w:sz w:val="24"/>
+          <w:szCs w:val="24"/>
+        </w:rPr>
+        <w:t xml:space="preserve"> </w:t>
+      </w:r>
+      <w:r>
+        <w:rPr>
+          <w:rFonts w:ascii="Arial" w:hAnsi="Arial" w:cs="Arial"/>
+          <w:sz w:val="24"/>
+          <w:szCs w:val="24"/>
+        </w:rPr>
+        <w:t>—</w:t>
+      </w:r>
+      <w:r>
+        <w:rPr>
+          <w:rFonts w:ascii="Arial" w:hAnsi="Arial" w:cs="Arial"/>
+          <w:sz w:val="24"/>
+          <w:szCs w:val="24"/>
+        </w:rPr>
+        <w:t xml:space="preserve"> </w:t>
+      </w:r>
+      <w:r>
+        <w:rPr>
+          <w:rFonts w:ascii="Arial" w:hAnsi="Arial" w:cs="Arial"/>
           <w:i/>
           <w:iCs/>
-        </w:rPr>
-        <w:t>Viktor Korotkov</w:t>
-      </w:r>
-      <w:r>
-        <w:rPr>
-          <w:rFonts w:hint="eastAsia"/>
-        </w:rPr>
-        <w:t>: Solutions Designer</w:t>
+          <w:sz w:val="24"/>
+          <w:szCs w:val="24"/>
+        </w:rPr>
+        <w:t>Solutions Designer</w:t>
       </w:r>
     </w:p>
     <w:p>
@@ -931,46 +1695,89 @@
         <w:tabs>
           <w:tab w:val="num" w:pos="720"/>
         </w:tabs>
-        <w:ind w:left="720"/>
-        <w:rPr>
-          <w:rFonts w:hint="eastAsia"/>
-        </w:rPr>
-      </w:pPr>
-      <w:proofErr w:type="spellStart"/>
-      <w:r>
-        <w:rPr>
-          <w:rFonts w:hint="eastAsia"/>
+        <w:rPr>
+          <w:rFonts w:ascii="Arial" w:hAnsi="Arial" w:cs="Arial"/>
+          <w:sz w:val="24"/>
+          <w:szCs w:val="24"/>
+        </w:rPr>
+      </w:pPr>
+      <w:r>
+        <w:rPr>
+          <w:rFonts w:ascii="Arial" w:hAnsi="Arial" w:cs="Arial"/>
+          <w:sz w:val="24"/>
+          <w:szCs w:val="24"/>
+        </w:rPr>
+        <w:tab/>
+      </w:r>
+      <w:r>
+        <w:rPr>
+          <w:rFonts w:ascii="Arial" w:hAnsi="Arial" w:cs="Arial"/>
+          <w:sz w:val="24"/>
+          <w:szCs w:val="24"/>
+        </w:rPr>
+        <w:t>Shitao Zhao</w:t>
+      </w:r>
+      <w:r>
+        <w:rPr>
+          <w:rFonts w:ascii="Arial" w:hAnsi="Arial" w:cs="Arial"/>
+          <w:sz w:val="24"/>
+          <w:szCs w:val="24"/>
+        </w:rPr>
+        <w:t xml:space="preserve"> </w:t>
+      </w:r>
+      <w:r>
+        <w:rPr>
+          <w:rFonts w:ascii="Arial" w:hAnsi="Arial" w:cs="Arial"/>
+          <w:sz w:val="24"/>
+          <w:szCs w:val="24"/>
+        </w:rPr>
+        <w:t>—</w:t>
+      </w:r>
+      <w:r>
+        <w:rPr>
+          <w:rFonts w:ascii="Arial" w:hAnsi="Arial" w:cs="Arial"/>
+          <w:sz w:val="24"/>
+          <w:szCs w:val="24"/>
+        </w:rPr>
+        <w:t xml:space="preserve"> </w:t>
+      </w:r>
+      <w:r>
+        <w:rPr>
+          <w:rFonts w:ascii="Arial" w:hAnsi="Arial" w:cs="Arial"/>
           <w:i/>
           <w:iCs/>
-        </w:rPr>
-        <w:t>Shitao</w:t>
-      </w:r>
-      <w:proofErr w:type="spellEnd"/>
-      <w:r>
-        <w:rPr>
-          <w:rFonts w:hint="eastAsia"/>
+          <w:sz w:val="24"/>
+          <w:szCs w:val="24"/>
+        </w:rPr>
+        <w:t>Data</w:t>
+      </w:r>
+      <w:r>
+        <w:rPr>
+          <w:rFonts w:ascii="Arial" w:hAnsi="Arial" w:cs="Arial"/>
           <w:i/>
           <w:iCs/>
-        </w:rPr>
-        <w:t xml:space="preserve"> Zhao</w:t>
-      </w:r>
-      <w:r>
-        <w:rPr>
-          <w:rFonts w:hint="eastAsia"/>
-        </w:rPr>
-        <w:t>:</w:t>
-      </w:r>
-      <w:r>
-        <w:rPr>
-          <w:rFonts w:hint="eastAsia"/>
-        </w:rPr>
-        <w:t xml:space="preserve"> Data Analyst</w:t>
-      </w:r>
-    </w:p>
-    <w:p>
-      <w:pPr>
-        <w:rPr>
-          <w:rFonts w:hint="eastAsia"/>
+          <w:sz w:val="24"/>
+          <w:szCs w:val="24"/>
+        </w:rPr>
+        <w:t xml:space="preserve"> </w:t>
+      </w:r>
+      <w:r>
+        <w:rPr>
+          <w:rFonts w:ascii="Arial" w:hAnsi="Arial" w:cs="Arial"/>
+          <w:i/>
+          <w:iCs/>
+          <w:sz w:val="24"/>
+          <w:szCs w:val="24"/>
+        </w:rPr>
+        <w:t>Analyst</w:t>
+      </w:r>
+    </w:p>
+    <w:p>
+      <w:pPr>
+        <w:rPr>
+          <w:rFonts w:ascii="Arial" w:hAnsi="Arial" w:cs="Arial"/>
+          <w:sz w:val="24"/>
+          <w:szCs w:val="24"/>
         </w:rPr>
       </w:pPr>
     </w:p>
@@ -987,13 +1794,790 @@
 <file path=word/numbering.xml><?xml version="1.0" encoding="utf-8"?>
 <w:numbering xmlns:wpc="http://schemas.microsoft.com/office/word/2010/wordprocessingCanvas" xmlns:cx="http://schemas.microsoft.com/office/drawing/2014/chartex" xmlns:cx1="http://schemas.microsoft.com/office/drawing/2015/9/8/chartex" xmlns:cx2="http://schemas.microsoft.com/office/drawing/2015/10/21/chartex" xmlns:cx3="http://schemas.microsoft.com/office/drawing/2016/5/9/chartex" xmlns:cx4="http://schemas.microsoft.com/office/drawing/2016/5/10/chartex" xmlns:cx5="http://schemas.microsoft.com/office/drawing/2016/5/11/chartex" xmlns:cx6="http://schemas.microsoft.com/office/drawing/2016/5/12/chartex" xmlns:cx7="http://schemas.microsoft.com/office/drawing/2016/5/13/chartex" xmlns:cx8="http://schemas.microsoft.com/office/drawing/2016/5/14/chartex" xmlns:mc="http://schemas.openxmlformats.org/markup-compatibility/2006" xmlns:aink="http://schemas.microsoft.com/office/drawing/2016/ink" xmlns:am3d="http://schemas.microsoft.com/office/drawing/2017/model3d" xmlns:o="urn:schemas-microsoft-com:office:office" xmlns:oel="http://schemas.microsoft.com/office/2019/extlst" xmlns:r="http://schemas.openxmlformats.org/officeDocument/2006/relationships" xmlns:m="http://schemas.openxmlformats.org/officeDocument/2006/math" xmlns:v="urn:schemas-microsoft-com:vml" xmlns:wp14="http://schemas.microsoft.com/office/word/2010/wordprocessingDrawing" xmlns:wp="http://schemas.openxmlformats.org/drawingml/2006/wordprocessingDrawing" xmlns:w10="urn:schemas-microsoft-com:office:word" xmlns:w="http://schemas.openxmlformats.org/wordprocessingml/2006/main" xmlns:w14="http://schemas.microsoft.com/office/word/2010/wordml" xmlns:w15="http://schemas.microsoft.com/office/word/2012/wordml" xmlns:w16cex="http://schemas.microsoft.com/office/word/2018/wordml/cex" xmlns:w16cid="http://schemas.microsoft.com/office/word/2016/wordml/cid" xmlns:w16="http://schemas.microsoft.com/office/word/2018/wordml" xmlns:w16du="http://schemas.microsoft.com/office/word/2023/wordml/word16du" xmlns:w16sdtdh="http://schemas.microsoft.com/office/word/2020/wordml/sdtdatahash" xmlns:w16sdtfl="http://schemas.microsoft.com/office/word/2024/wordml/sdtformatlock" xmlns:w16se="http://schemas.microsoft.com/office/word/2015/wordml/symex" xmlns:wpg="http://schemas.microsoft.com/office/word/2010/wordprocessingGroup" xmlns:wpi="http://schemas.microsoft.com/office/word/2010/wordprocessingInk" xmlns:wne="http://schemas.microsoft.com/office/word/2006/wordml" xmlns:wps="http://schemas.microsoft.com/office/word/2010/wordprocessingShape" mc:Ignorable="w14 w15 w16se w16cid w16 w16cex w16sdtdh w16sdtfl w16du wp14">
   <w:abstractNum w:abstractNumId="0" w15:restartNumberingAfterBreak="0">
+    <w:nsid w:val="0D837F2F"/>
+    <w:multiLevelType w:val="hybridMultilevel"/>
+    <w:tmpl w:val="4DD42F1C"/>
+    <w:lvl w:ilvl="0" w:tplc="04190001">
+      <w:start w:val="1"/>
+      <w:numFmt w:val="bullet"/>
+      <w:lvlText w:val=""/>
+      <w:lvlJc w:val="left"/>
+      <w:pPr>
+        <w:ind w:left="720" w:hanging="360"/>
+      </w:pPr>
+      <w:rPr>
+        <w:rFonts w:ascii="Symbol" w:hAnsi="Symbol" w:hint="default"/>
+      </w:rPr>
+    </w:lvl>
+    <w:lvl w:ilvl="1" w:tplc="04190003" w:tentative="1">
+      <w:start w:val="1"/>
+      <w:numFmt w:val="bullet"/>
+      <w:lvlText w:val="o"/>
+      <w:lvlJc w:val="left"/>
+      <w:pPr>
+        <w:ind w:left="1440" w:hanging="360"/>
+      </w:pPr>
+      <w:rPr>
+        <w:rFonts w:ascii="Courier New" w:hAnsi="Courier New" w:cs="Courier New" w:hint="default"/>
+      </w:rPr>
+    </w:lvl>
+    <w:lvl w:ilvl="2" w:tplc="04190005" w:tentative="1">
+      <w:start w:val="1"/>
+      <w:numFmt w:val="bullet"/>
+      <w:lvlText w:val=""/>
+      <w:lvlJc w:val="left"/>
+      <w:pPr>
+        <w:ind w:left="2160" w:hanging="360"/>
+      </w:pPr>
+      <w:rPr>
+        <w:rFonts w:ascii="Wingdings" w:hAnsi="Wingdings" w:hint="default"/>
+      </w:rPr>
+    </w:lvl>
+    <w:lvl w:ilvl="3" w:tplc="04190001" w:tentative="1">
+      <w:start w:val="1"/>
+      <w:numFmt w:val="bullet"/>
+      <w:lvlText w:val=""/>
+      <w:lvlJc w:val="left"/>
+      <w:pPr>
+        <w:ind w:left="2880" w:hanging="360"/>
+      </w:pPr>
+      <w:rPr>
+        <w:rFonts w:ascii="Symbol" w:hAnsi="Symbol" w:hint="default"/>
+      </w:rPr>
+    </w:lvl>
+    <w:lvl w:ilvl="4" w:tplc="04190003" w:tentative="1">
+      <w:start w:val="1"/>
+      <w:numFmt w:val="bullet"/>
+      <w:lvlText w:val="o"/>
+      <w:lvlJc w:val="left"/>
+      <w:pPr>
+        <w:ind w:left="3600" w:hanging="360"/>
+      </w:pPr>
+      <w:rPr>
+        <w:rFonts w:ascii="Courier New" w:hAnsi="Courier New" w:cs="Courier New" w:hint="default"/>
+      </w:rPr>
+    </w:lvl>
+    <w:lvl w:ilvl="5" w:tplc="04190005" w:tentative="1">
+      <w:start w:val="1"/>
+      <w:numFmt w:val="bullet"/>
+      <w:lvlText w:val=""/>
+      <w:lvlJc w:val="left"/>
+      <w:pPr>
+        <w:ind w:left="4320" w:hanging="360"/>
+      </w:pPr>
+      <w:rPr>
+        <w:rFonts w:ascii="Wingdings" w:hAnsi="Wingdings" w:hint="default"/>
+      </w:rPr>
+    </w:lvl>
+    <w:lvl w:ilvl="6" w:tplc="04190001" w:tentative="1">
+      <w:start w:val="1"/>
+      <w:numFmt w:val="bullet"/>
+      <w:lvlText w:val=""/>
+      <w:lvlJc w:val="left"/>
+      <w:pPr>
+        <w:ind w:left="5040" w:hanging="360"/>
+      </w:pPr>
+      <w:rPr>
+        <w:rFonts w:ascii="Symbol" w:hAnsi="Symbol" w:hint="default"/>
+      </w:rPr>
+    </w:lvl>
+    <w:lvl w:ilvl="7" w:tplc="04190003" w:tentative="1">
+      <w:start w:val="1"/>
+      <w:numFmt w:val="bullet"/>
+      <w:lvlText w:val="o"/>
+      <w:lvlJc w:val="left"/>
+      <w:pPr>
+        <w:ind w:left="5760" w:hanging="360"/>
+      </w:pPr>
+      <w:rPr>
+        <w:rFonts w:ascii="Courier New" w:hAnsi="Courier New" w:cs="Courier New" w:hint="default"/>
+      </w:rPr>
+    </w:lvl>
+    <w:lvl w:ilvl="8" w:tplc="04190005" w:tentative="1">
+      <w:start w:val="1"/>
+      <w:numFmt w:val="bullet"/>
+      <w:lvlText w:val=""/>
+      <w:lvlJc w:val="left"/>
+      <w:pPr>
+        <w:ind w:left="6480" w:hanging="360"/>
+      </w:pPr>
+      <w:rPr>
+        <w:rFonts w:ascii="Wingdings" w:hAnsi="Wingdings" w:hint="default"/>
+      </w:rPr>
+    </w:lvl>
+  </w:abstractNum>
+  <w:abstractNum w:abstractNumId="1" w15:restartNumberingAfterBreak="0">
+    <w:nsid w:val="0FF54B3D"/>
+    <w:multiLevelType w:val="hybridMultilevel"/>
+    <w:tmpl w:val="0B180268"/>
+    <w:lvl w:ilvl="0" w:tplc="0419000D">
+      <w:start w:val="1"/>
+      <w:numFmt w:val="bullet"/>
+      <w:lvlText w:val=""/>
+      <w:lvlJc w:val="left"/>
+      <w:pPr>
+        <w:ind w:left="720" w:hanging="360"/>
+      </w:pPr>
+      <w:rPr>
+        <w:rFonts w:ascii="Wingdings" w:hAnsi="Wingdings" w:hint="default"/>
+      </w:rPr>
+    </w:lvl>
+    <w:lvl w:ilvl="1" w:tplc="04190003" w:tentative="1">
+      <w:start w:val="1"/>
+      <w:numFmt w:val="bullet"/>
+      <w:lvlText w:val="o"/>
+      <w:lvlJc w:val="left"/>
+      <w:pPr>
+        <w:ind w:left="1440" w:hanging="360"/>
+      </w:pPr>
+      <w:rPr>
+        <w:rFonts w:ascii="Courier New" w:hAnsi="Courier New" w:cs="Courier New" w:hint="default"/>
+      </w:rPr>
+    </w:lvl>
+    <w:lvl w:ilvl="2" w:tplc="04190005" w:tentative="1">
+      <w:start w:val="1"/>
+      <w:numFmt w:val="bullet"/>
+      <w:lvlText w:val=""/>
+      <w:lvlJc w:val="left"/>
+      <w:pPr>
+        <w:ind w:left="2160" w:hanging="360"/>
+      </w:pPr>
+      <w:rPr>
+        <w:rFonts w:ascii="Wingdings" w:hAnsi="Wingdings" w:hint="default"/>
+      </w:rPr>
+    </w:lvl>
+    <w:lvl w:ilvl="3" w:tplc="04190001" w:tentative="1">
+      <w:start w:val="1"/>
+      <w:numFmt w:val="bullet"/>
+      <w:lvlText w:val=""/>
+      <w:lvlJc w:val="left"/>
+      <w:pPr>
+        <w:ind w:left="2880" w:hanging="360"/>
+      </w:pPr>
+      <w:rPr>
+        <w:rFonts w:ascii="Symbol" w:hAnsi="Symbol" w:hint="default"/>
+      </w:rPr>
+    </w:lvl>
+    <w:lvl w:ilvl="4" w:tplc="04190003" w:tentative="1">
+      <w:start w:val="1"/>
+      <w:numFmt w:val="bullet"/>
+      <w:lvlText w:val="o"/>
+      <w:lvlJc w:val="left"/>
+      <w:pPr>
+        <w:ind w:left="3600" w:hanging="360"/>
+      </w:pPr>
+      <w:rPr>
+        <w:rFonts w:ascii="Courier New" w:hAnsi="Courier New" w:cs="Courier New" w:hint="default"/>
+      </w:rPr>
+    </w:lvl>
+    <w:lvl w:ilvl="5" w:tplc="04190005" w:tentative="1">
+      <w:start w:val="1"/>
+      <w:numFmt w:val="bullet"/>
+      <w:lvlText w:val=""/>
+      <w:lvlJc w:val="left"/>
+      <w:pPr>
+        <w:ind w:left="4320" w:hanging="360"/>
+      </w:pPr>
+      <w:rPr>
+        <w:rFonts w:ascii="Wingdings" w:hAnsi="Wingdings" w:hint="default"/>
+      </w:rPr>
+    </w:lvl>
+    <w:lvl w:ilvl="6" w:tplc="04190001" w:tentative="1">
+      <w:start w:val="1"/>
+      <w:numFmt w:val="bullet"/>
+      <w:lvlText w:val=""/>
+      <w:lvlJc w:val="left"/>
+      <w:pPr>
+        <w:ind w:left="5040" w:hanging="360"/>
+      </w:pPr>
+      <w:rPr>
+        <w:rFonts w:ascii="Symbol" w:hAnsi="Symbol" w:hint="default"/>
+      </w:rPr>
+    </w:lvl>
+    <w:lvl w:ilvl="7" w:tplc="04190003" w:tentative="1">
+      <w:start w:val="1"/>
+      <w:numFmt w:val="bullet"/>
+      <w:lvlText w:val="o"/>
+      <w:lvlJc w:val="left"/>
+      <w:pPr>
+        <w:ind w:left="5760" w:hanging="360"/>
+      </w:pPr>
+      <w:rPr>
+        <w:rFonts w:ascii="Courier New" w:hAnsi="Courier New" w:cs="Courier New" w:hint="default"/>
+      </w:rPr>
+    </w:lvl>
+    <w:lvl w:ilvl="8" w:tplc="04190005" w:tentative="1">
+      <w:start w:val="1"/>
+      <w:numFmt w:val="bullet"/>
+      <w:lvlText w:val=""/>
+      <w:lvlJc w:val="left"/>
+      <w:pPr>
+        <w:ind w:left="6480" w:hanging="360"/>
+      </w:pPr>
+      <w:rPr>
+        <w:rFonts w:ascii="Wingdings" w:hAnsi="Wingdings" w:hint="default"/>
+      </w:rPr>
+    </w:lvl>
+  </w:abstractNum>
+  <w:abstractNum w:abstractNumId="2" w15:restartNumberingAfterBreak="0">
+    <w:nsid w:val="1FD615D0"/>
+    <w:multiLevelType w:val="hybridMultilevel"/>
+    <w:tmpl w:val="70EECE64"/>
+    <w:lvl w:ilvl="0" w:tplc="04190001">
+      <w:start w:val="1"/>
+      <w:numFmt w:val="bullet"/>
+      <w:lvlText w:val=""/>
+      <w:lvlJc w:val="left"/>
+      <w:pPr>
+        <w:ind w:left="720" w:hanging="360"/>
+      </w:pPr>
+      <w:rPr>
+        <w:rFonts w:ascii="Symbol" w:hAnsi="Symbol" w:hint="default"/>
+      </w:rPr>
+    </w:lvl>
+    <w:lvl w:ilvl="1" w:tplc="04190003" w:tentative="1">
+      <w:start w:val="1"/>
+      <w:numFmt w:val="bullet"/>
+      <w:lvlText w:val="o"/>
+      <w:lvlJc w:val="left"/>
+      <w:pPr>
+        <w:ind w:left="1440" w:hanging="360"/>
+      </w:pPr>
+      <w:rPr>
+        <w:rFonts w:ascii="Courier New" w:hAnsi="Courier New" w:cs="Courier New" w:hint="default"/>
+      </w:rPr>
+    </w:lvl>
+    <w:lvl w:ilvl="2" w:tplc="04190005" w:tentative="1">
+      <w:start w:val="1"/>
+      <w:numFmt w:val="bullet"/>
+      <w:lvlText w:val=""/>
+      <w:lvlJc w:val="left"/>
+      <w:pPr>
+        <w:ind w:left="2160" w:hanging="360"/>
+      </w:pPr>
+      <w:rPr>
+        <w:rFonts w:ascii="Wingdings" w:hAnsi="Wingdings" w:hint="default"/>
+      </w:rPr>
+    </w:lvl>
+    <w:lvl w:ilvl="3" w:tplc="04190001" w:tentative="1">
+      <w:start w:val="1"/>
+      <w:numFmt w:val="bullet"/>
+      <w:lvlText w:val=""/>
+      <w:lvlJc w:val="left"/>
+      <w:pPr>
+        <w:ind w:left="2880" w:hanging="360"/>
+      </w:pPr>
+      <w:rPr>
+        <w:rFonts w:ascii="Symbol" w:hAnsi="Symbol" w:hint="default"/>
+      </w:rPr>
+    </w:lvl>
+    <w:lvl w:ilvl="4" w:tplc="04190003" w:tentative="1">
+      <w:start w:val="1"/>
+      <w:numFmt w:val="bullet"/>
+      <w:lvlText w:val="o"/>
+      <w:lvlJc w:val="left"/>
+      <w:pPr>
+        <w:ind w:left="3600" w:hanging="360"/>
+      </w:pPr>
+      <w:rPr>
+        <w:rFonts w:ascii="Courier New" w:hAnsi="Courier New" w:cs="Courier New" w:hint="default"/>
+      </w:rPr>
+    </w:lvl>
+    <w:lvl w:ilvl="5" w:tplc="04190005" w:tentative="1">
+      <w:start w:val="1"/>
+      <w:numFmt w:val="bullet"/>
+      <w:lvlText w:val=""/>
+      <w:lvlJc w:val="left"/>
+      <w:pPr>
+        <w:ind w:left="4320" w:hanging="360"/>
+      </w:pPr>
+      <w:rPr>
+        <w:rFonts w:ascii="Wingdings" w:hAnsi="Wingdings" w:hint="default"/>
+      </w:rPr>
+    </w:lvl>
+    <w:lvl w:ilvl="6" w:tplc="04190001" w:tentative="1">
+      <w:start w:val="1"/>
+      <w:numFmt w:val="bullet"/>
+      <w:lvlText w:val=""/>
+      <w:lvlJc w:val="left"/>
+      <w:pPr>
+        <w:ind w:left="5040" w:hanging="360"/>
+      </w:pPr>
+      <w:rPr>
+        <w:rFonts w:ascii="Symbol" w:hAnsi="Symbol" w:hint="default"/>
+      </w:rPr>
+    </w:lvl>
+    <w:lvl w:ilvl="7" w:tplc="04190003" w:tentative="1">
+      <w:start w:val="1"/>
+      <w:numFmt w:val="bullet"/>
+      <w:lvlText w:val="o"/>
+      <w:lvlJc w:val="left"/>
+      <w:pPr>
+        <w:ind w:left="5760" w:hanging="360"/>
+      </w:pPr>
+      <w:rPr>
+        <w:rFonts w:ascii="Courier New" w:hAnsi="Courier New" w:cs="Courier New" w:hint="default"/>
+      </w:rPr>
+    </w:lvl>
+    <w:lvl w:ilvl="8" w:tplc="04190005" w:tentative="1">
+      <w:start w:val="1"/>
+      <w:numFmt w:val="bullet"/>
+      <w:lvlText w:val=""/>
+      <w:lvlJc w:val="left"/>
+      <w:pPr>
+        <w:ind w:left="6480" w:hanging="360"/>
+      </w:pPr>
+      <w:rPr>
+        <w:rFonts w:ascii="Wingdings" w:hAnsi="Wingdings" w:hint="default"/>
+      </w:rPr>
+    </w:lvl>
+  </w:abstractNum>
+  <w:abstractNum w:abstractNumId="3" w15:restartNumberingAfterBreak="0">
+    <w:nsid w:val="230B0D36"/>
+    <w:multiLevelType w:val="hybridMultilevel"/>
+    <w:tmpl w:val="CAF4AA3C"/>
+    <w:lvl w:ilvl="0" w:tplc="04190001">
+      <w:start w:val="1"/>
+      <w:numFmt w:val="bullet"/>
+      <w:lvlText w:val=""/>
+      <w:lvlJc w:val="left"/>
+      <w:pPr>
+        <w:ind w:left="720" w:hanging="360"/>
+      </w:pPr>
+      <w:rPr>
+        <w:rFonts w:ascii="Symbol" w:hAnsi="Symbol" w:hint="default"/>
+      </w:rPr>
+    </w:lvl>
+    <w:lvl w:ilvl="1" w:tplc="04190003" w:tentative="1">
+      <w:start w:val="1"/>
+      <w:numFmt w:val="bullet"/>
+      <w:lvlText w:val="o"/>
+      <w:lvlJc w:val="left"/>
+      <w:pPr>
+        <w:ind w:left="1440" w:hanging="360"/>
+      </w:pPr>
+      <w:rPr>
+        <w:rFonts w:ascii="Courier New" w:hAnsi="Courier New" w:cs="Courier New" w:hint="default"/>
+      </w:rPr>
+    </w:lvl>
+    <w:lvl w:ilvl="2" w:tplc="04190005" w:tentative="1">
+      <w:start w:val="1"/>
+      <w:numFmt w:val="bullet"/>
+      <w:lvlText w:val=""/>
+      <w:lvlJc w:val="left"/>
+      <w:pPr>
+        <w:ind w:left="2160" w:hanging="360"/>
+      </w:pPr>
+      <w:rPr>
+        <w:rFonts w:ascii="Wingdings" w:hAnsi="Wingdings" w:hint="default"/>
+      </w:rPr>
+    </w:lvl>
+    <w:lvl w:ilvl="3" w:tplc="04190001" w:tentative="1">
+      <w:start w:val="1"/>
+      <w:numFmt w:val="bullet"/>
+      <w:lvlText w:val=""/>
+      <w:lvlJc w:val="left"/>
+      <w:pPr>
+        <w:ind w:left="2880" w:hanging="360"/>
+      </w:pPr>
+      <w:rPr>
+        <w:rFonts w:ascii="Symbol" w:hAnsi="Symbol" w:hint="default"/>
+      </w:rPr>
+    </w:lvl>
+    <w:lvl w:ilvl="4" w:tplc="04190003" w:tentative="1">
+      <w:start w:val="1"/>
+      <w:numFmt w:val="bullet"/>
+      <w:lvlText w:val="o"/>
+      <w:lvlJc w:val="left"/>
+      <w:pPr>
+        <w:ind w:left="3600" w:hanging="360"/>
+      </w:pPr>
+      <w:rPr>
+        <w:rFonts w:ascii="Courier New" w:hAnsi="Courier New" w:cs="Courier New" w:hint="default"/>
+      </w:rPr>
+    </w:lvl>
+    <w:lvl w:ilvl="5" w:tplc="04190005" w:tentative="1">
+      <w:start w:val="1"/>
+      <w:numFmt w:val="bullet"/>
+      <w:lvlText w:val=""/>
+      <w:lvlJc w:val="left"/>
+      <w:pPr>
+        <w:ind w:left="4320" w:hanging="360"/>
+      </w:pPr>
+      <w:rPr>
+        <w:rFonts w:ascii="Wingdings" w:hAnsi="Wingdings" w:hint="default"/>
+      </w:rPr>
+    </w:lvl>
+    <w:lvl w:ilvl="6" w:tplc="04190001" w:tentative="1">
+      <w:start w:val="1"/>
+      <w:numFmt w:val="bullet"/>
+      <w:lvlText w:val=""/>
+      <w:lvlJc w:val="left"/>
+      <w:pPr>
+        <w:ind w:left="5040" w:hanging="360"/>
+      </w:pPr>
+      <w:rPr>
+        <w:rFonts w:ascii="Symbol" w:hAnsi="Symbol" w:hint="default"/>
+      </w:rPr>
+    </w:lvl>
+    <w:lvl w:ilvl="7" w:tplc="04190003" w:tentative="1">
+      <w:start w:val="1"/>
+      <w:numFmt w:val="bullet"/>
+      <w:lvlText w:val="o"/>
+      <w:lvlJc w:val="left"/>
+      <w:pPr>
+        <w:ind w:left="5760" w:hanging="360"/>
+      </w:pPr>
+      <w:rPr>
+        <w:rFonts w:ascii="Courier New" w:hAnsi="Courier New" w:cs="Courier New" w:hint="default"/>
+      </w:rPr>
+    </w:lvl>
+    <w:lvl w:ilvl="8" w:tplc="04190005" w:tentative="1">
+      <w:start w:val="1"/>
+      <w:numFmt w:val="bullet"/>
+      <w:lvlText w:val=""/>
+      <w:lvlJc w:val="left"/>
+      <w:pPr>
+        <w:ind w:left="6480" w:hanging="360"/>
+      </w:pPr>
+      <w:rPr>
+        <w:rFonts w:ascii="Wingdings" w:hAnsi="Wingdings" w:hint="default"/>
+      </w:rPr>
+    </w:lvl>
+  </w:abstractNum>
+  <w:abstractNum w:abstractNumId="4" w15:restartNumberingAfterBreak="0">
     <w:nsid w:val="250E4B79"/>
     <w:multiLevelType w:val="multilevel"/>
-    <w:tmpl w:val="D8F25F84"/>
+    <w:tmpl w:val="DEAE4C54"/>
     <w:lvl w:ilvl="0">
       <w:start w:val="1"/>
       <w:numFmt w:val="decimal"/>
       <w:lvlText w:val="%1."/>
+      <w:lvlJc w:val="left"/>
+      <w:pPr>
+        <w:tabs>
+          <w:tab w:val="num" w:pos="501"/>
+        </w:tabs>
+        <w:ind w:left="501" w:hanging="360"/>
+      </w:pPr>
+      <w:rPr>
+        <w:rFonts w:ascii="Arial" w:eastAsiaTheme="minorEastAsia" w:hAnsi="Arial" w:cs="Arial" w:hint="default"/>
+        <w:sz w:val="24"/>
+        <w:szCs w:val="24"/>
+      </w:rPr>
+    </w:lvl>
+    <w:lvl w:ilvl="1">
+      <w:start w:val="1"/>
+      <w:numFmt w:val="bullet"/>
+      <w:lvlText w:val="o"/>
+      <w:lvlJc w:val="left"/>
+      <w:pPr>
+        <w:tabs>
+          <w:tab w:val="num" w:pos="1221"/>
+        </w:tabs>
+        <w:ind w:left="1221" w:hanging="360"/>
+      </w:pPr>
+      <w:rPr>
+        <w:rFonts w:ascii="Courier New" w:hAnsi="Courier New" w:hint="default"/>
+        <w:sz w:val="20"/>
+      </w:rPr>
+    </w:lvl>
+    <w:lvl w:ilvl="2" w:tentative="1">
+      <w:start w:val="1"/>
+      <w:numFmt w:val="bullet"/>
+      <w:lvlText w:val=""/>
+      <w:lvlJc w:val="left"/>
+      <w:pPr>
+        <w:tabs>
+          <w:tab w:val="num" w:pos="1941"/>
+        </w:tabs>
+        <w:ind w:left="1941" w:hanging="360"/>
+      </w:pPr>
+      <w:rPr>
+        <w:rFonts w:ascii="Wingdings" w:hAnsi="Wingdings" w:hint="default"/>
+        <w:sz w:val="20"/>
+      </w:rPr>
+    </w:lvl>
+    <w:lvl w:ilvl="3" w:tentative="1">
+      <w:start w:val="1"/>
+      <w:numFmt w:val="bullet"/>
+      <w:lvlText w:val=""/>
+      <w:lvlJc w:val="left"/>
+      <w:pPr>
+        <w:tabs>
+          <w:tab w:val="num" w:pos="2661"/>
+        </w:tabs>
+        <w:ind w:left="2661" w:hanging="360"/>
+      </w:pPr>
+      <w:rPr>
+        <w:rFonts w:ascii="Wingdings" w:hAnsi="Wingdings" w:hint="default"/>
+        <w:sz w:val="20"/>
+      </w:rPr>
+    </w:lvl>
+    <w:lvl w:ilvl="4" w:tentative="1">
+      <w:start w:val="1"/>
+      <w:numFmt w:val="bullet"/>
+      <w:lvlText w:val=""/>
+      <w:lvlJc w:val="left"/>
+      <w:pPr>
+        <w:tabs>
+          <w:tab w:val="num" w:pos="3381"/>
+        </w:tabs>
+        <w:ind w:left="3381" w:hanging="360"/>
+      </w:pPr>
+      <w:rPr>
+        <w:rFonts w:ascii="Wingdings" w:hAnsi="Wingdings" w:hint="default"/>
+        <w:sz w:val="20"/>
+      </w:rPr>
+    </w:lvl>
+    <w:lvl w:ilvl="5" w:tentative="1">
+      <w:start w:val="1"/>
+      <w:numFmt w:val="bullet"/>
+      <w:lvlText w:val=""/>
+      <w:lvlJc w:val="left"/>
+      <w:pPr>
+        <w:tabs>
+          <w:tab w:val="num" w:pos="4101"/>
+        </w:tabs>
+        <w:ind w:left="4101" w:hanging="360"/>
+      </w:pPr>
+      <w:rPr>
+        <w:rFonts w:ascii="Wingdings" w:hAnsi="Wingdings" w:hint="default"/>
+        <w:sz w:val="20"/>
+      </w:rPr>
+    </w:lvl>
+    <w:lvl w:ilvl="6" w:tentative="1">
+      <w:start w:val="1"/>
+      <w:numFmt w:val="bullet"/>
+      <w:lvlText w:val=""/>
+      <w:lvlJc w:val="left"/>
+      <w:pPr>
+        <w:tabs>
+          <w:tab w:val="num" w:pos="4821"/>
+        </w:tabs>
+        <w:ind w:left="4821" w:hanging="360"/>
+      </w:pPr>
+      <w:rPr>
+        <w:rFonts w:ascii="Wingdings" w:hAnsi="Wingdings" w:hint="default"/>
+        <w:sz w:val="20"/>
+      </w:rPr>
+    </w:lvl>
+    <w:lvl w:ilvl="7" w:tentative="1">
+      <w:start w:val="1"/>
+      <w:numFmt w:val="bullet"/>
+      <w:lvlText w:val=""/>
+      <w:lvlJc w:val="left"/>
+      <w:pPr>
+        <w:tabs>
+          <w:tab w:val="num" w:pos="5541"/>
+        </w:tabs>
+        <w:ind w:left="5541" w:hanging="360"/>
+      </w:pPr>
+      <w:rPr>
+        <w:rFonts w:ascii="Wingdings" w:hAnsi="Wingdings" w:hint="default"/>
+        <w:sz w:val="20"/>
+      </w:rPr>
+    </w:lvl>
+    <w:lvl w:ilvl="8" w:tentative="1">
+      <w:start w:val="1"/>
+      <w:numFmt w:val="bullet"/>
+      <w:lvlText w:val=""/>
+      <w:lvlJc w:val="left"/>
+      <w:pPr>
+        <w:tabs>
+          <w:tab w:val="num" w:pos="6261"/>
+        </w:tabs>
+        <w:ind w:left="6261" w:hanging="360"/>
+      </w:pPr>
+      <w:rPr>
+        <w:rFonts w:ascii="Wingdings" w:hAnsi="Wingdings" w:hint="default"/>
+        <w:sz w:val="20"/>
+      </w:rPr>
+    </w:lvl>
+  </w:abstractNum>
+  <w:abstractNum w:abstractNumId="5" w15:restartNumberingAfterBreak="0">
+    <w:nsid w:val="38E30ED9"/>
+    <w:multiLevelType w:val="hybridMultilevel"/>
+    <w:tmpl w:val="8D8A7454"/>
+    <w:lvl w:ilvl="0" w:tplc="D7CC639A">
+      <w:start w:val="1"/>
+      <w:numFmt w:val="decimal"/>
+      <w:lvlText w:val="%1."/>
+      <w:lvlJc w:val="left"/>
+      <w:pPr>
+        <w:ind w:left="360" w:hanging="360"/>
+      </w:pPr>
+      <w:rPr>
+        <w:rFonts w:hint="default"/>
+      </w:rPr>
+    </w:lvl>
+    <w:lvl w:ilvl="1" w:tplc="04090019" w:tentative="1">
+      <w:start w:val="1"/>
+      <w:numFmt w:val="lowerLetter"/>
+      <w:lvlText w:val="%2)"/>
+      <w:lvlJc w:val="left"/>
+      <w:pPr>
+        <w:ind w:left="880" w:hanging="440"/>
+      </w:pPr>
+    </w:lvl>
+    <w:lvl w:ilvl="2" w:tplc="0409001B" w:tentative="1">
+      <w:start w:val="1"/>
+      <w:numFmt w:val="lowerRoman"/>
+      <w:lvlText w:val="%3."/>
+      <w:lvlJc w:val="right"/>
+      <w:pPr>
+        <w:ind w:left="1320" w:hanging="440"/>
+      </w:pPr>
+    </w:lvl>
+    <w:lvl w:ilvl="3" w:tplc="0409000F" w:tentative="1">
+      <w:start w:val="1"/>
+      <w:numFmt w:val="decimal"/>
+      <w:lvlText w:val="%4."/>
+      <w:lvlJc w:val="left"/>
+      <w:pPr>
+        <w:ind w:left="1760" w:hanging="440"/>
+      </w:pPr>
+    </w:lvl>
+    <w:lvl w:ilvl="4" w:tplc="04090019" w:tentative="1">
+      <w:start w:val="1"/>
+      <w:numFmt w:val="lowerLetter"/>
+      <w:lvlText w:val="%5)"/>
+      <w:lvlJc w:val="left"/>
+      <w:pPr>
+        <w:ind w:left="2200" w:hanging="440"/>
+      </w:pPr>
+    </w:lvl>
+    <w:lvl w:ilvl="5" w:tplc="0409001B" w:tentative="1">
+      <w:start w:val="1"/>
+      <w:numFmt w:val="lowerRoman"/>
+      <w:lvlText w:val="%6."/>
+      <w:lvlJc w:val="right"/>
+      <w:pPr>
+        <w:ind w:left="2640" w:hanging="440"/>
+      </w:pPr>
+    </w:lvl>
+    <w:lvl w:ilvl="6" w:tplc="0409000F" w:tentative="1">
+      <w:start w:val="1"/>
+      <w:numFmt w:val="decimal"/>
+      <w:lvlText w:val="%7."/>
+      <w:lvlJc w:val="left"/>
+      <w:pPr>
+        <w:ind w:left="3080" w:hanging="440"/>
+      </w:pPr>
+    </w:lvl>
+    <w:lvl w:ilvl="7" w:tplc="04090019" w:tentative="1">
+      <w:start w:val="1"/>
+      <w:numFmt w:val="lowerLetter"/>
+      <w:lvlText w:val="%8)"/>
+      <w:lvlJc w:val="left"/>
+      <w:pPr>
+        <w:ind w:left="3520" w:hanging="440"/>
+      </w:pPr>
+    </w:lvl>
+    <w:lvl w:ilvl="8" w:tplc="0409001B" w:tentative="1">
+      <w:start w:val="1"/>
+      <w:numFmt w:val="lowerRoman"/>
+      <w:lvlText w:val="%9."/>
+      <w:lvlJc w:val="right"/>
+      <w:pPr>
+        <w:ind w:left="3960" w:hanging="440"/>
+      </w:pPr>
+    </w:lvl>
+  </w:abstractNum>
+  <w:abstractNum w:abstractNumId="6" w15:restartNumberingAfterBreak="0">
+    <w:nsid w:val="39FC2D97"/>
+    <w:multiLevelType w:val="hybridMultilevel"/>
+    <w:tmpl w:val="7924FDE8"/>
+    <w:lvl w:ilvl="0" w:tplc="04190017">
+      <w:start w:val="1"/>
+      <w:numFmt w:val="lowerLetter"/>
+      <w:lvlText w:val="%1)"/>
+      <w:lvlJc w:val="left"/>
+      <w:pPr>
+        <w:ind w:left="720" w:hanging="360"/>
+      </w:pPr>
+    </w:lvl>
+    <w:lvl w:ilvl="1" w:tplc="04190019" w:tentative="1">
+      <w:start w:val="1"/>
+      <w:numFmt w:val="lowerLetter"/>
+      <w:lvlText w:val="%2."/>
+      <w:lvlJc w:val="left"/>
+      <w:pPr>
+        <w:ind w:left="1440" w:hanging="360"/>
+      </w:pPr>
+    </w:lvl>
+    <w:lvl w:ilvl="2" w:tplc="0419001B" w:tentative="1">
+      <w:start w:val="1"/>
+      <w:numFmt w:val="lowerRoman"/>
+      <w:lvlText w:val="%3."/>
+      <w:lvlJc w:val="right"/>
+      <w:pPr>
+        <w:ind w:left="2160" w:hanging="180"/>
+      </w:pPr>
+    </w:lvl>
+    <w:lvl w:ilvl="3" w:tplc="0419000F" w:tentative="1">
+      <w:start w:val="1"/>
+      <w:numFmt w:val="decimal"/>
+      <w:lvlText w:val="%4."/>
+      <w:lvlJc w:val="left"/>
+      <w:pPr>
+        <w:ind w:left="2880" w:hanging="360"/>
+      </w:pPr>
+    </w:lvl>
+    <w:lvl w:ilvl="4" w:tplc="04190019" w:tentative="1">
+      <w:start w:val="1"/>
+      <w:numFmt w:val="lowerLetter"/>
+      <w:lvlText w:val="%5."/>
+      <w:lvlJc w:val="left"/>
+      <w:pPr>
+        <w:ind w:left="3600" w:hanging="360"/>
+      </w:pPr>
+    </w:lvl>
+    <w:lvl w:ilvl="5" w:tplc="0419001B" w:tentative="1">
+      <w:start w:val="1"/>
+      <w:numFmt w:val="lowerRoman"/>
+      <w:lvlText w:val="%6."/>
+      <w:lvlJc w:val="right"/>
+      <w:pPr>
+        <w:ind w:left="4320" w:hanging="180"/>
+      </w:pPr>
+    </w:lvl>
+    <w:lvl w:ilvl="6" w:tplc="0419000F" w:tentative="1">
+      <w:start w:val="1"/>
+      <w:numFmt w:val="decimal"/>
+      <w:lvlText w:val="%7."/>
+      <w:lvlJc w:val="left"/>
+      <w:pPr>
+        <w:ind w:left="5040" w:hanging="360"/>
+      </w:pPr>
+    </w:lvl>
+    <w:lvl w:ilvl="7" w:tplc="04190019" w:tentative="1">
+      <w:start w:val="1"/>
+      <w:numFmt w:val="lowerLetter"/>
+      <w:lvlText w:val="%8."/>
+      <w:lvlJc w:val="left"/>
+      <w:pPr>
+        <w:ind w:left="5760" w:hanging="360"/>
+      </w:pPr>
+    </w:lvl>
+    <w:lvl w:ilvl="8" w:tplc="0419001B" w:tentative="1">
+      <w:start w:val="1"/>
+      <w:numFmt w:val="lowerRoman"/>
+      <w:lvlText w:val="%9."/>
+      <w:lvlJc w:val="right"/>
+      <w:pPr>
+        <w:ind w:left="6480" w:hanging="180"/>
+      </w:pPr>
+    </w:lvl>
+  </w:abstractNum>
+  <w:abstractNum w:abstractNumId="7" w15:restartNumberingAfterBreak="0">
+    <w:nsid w:val="465C0770"/>
+    <w:multiLevelType w:val="multilevel"/>
+    <w:tmpl w:val="03483368"/>
+    <w:lvl w:ilvl="0">
+      <w:start w:val="1"/>
+      <w:numFmt w:val="bullet"/>
+      <w:lvlText w:val=""/>
       <w:lvlJc w:val="left"/>
       <w:pPr>
         <w:tabs>
@@ -1002,11 +2586,11 @@
         <w:ind w:left="720" w:hanging="360"/>
       </w:pPr>
       <w:rPr>
-        <w:rFonts w:asciiTheme="minorHAnsi" w:eastAsiaTheme="minorEastAsia" w:hAnsiTheme="minorHAnsi" w:cstheme="minorBidi"/>
+        <w:rFonts w:ascii="Symbol" w:hAnsi="Symbol" w:hint="default"/>
         <w:sz w:val="20"/>
       </w:rPr>
     </w:lvl>
-    <w:lvl w:ilvl="1">
+    <w:lvl w:ilvl="1" w:tentative="1">
       <w:start w:val="1"/>
       <w:numFmt w:val="bullet"/>
       <w:lvlText w:val="o"/>
@@ -1135,245 +2719,93 @@
       </w:rPr>
     </w:lvl>
   </w:abstractNum>
-  <w:abstractNum w:abstractNumId="1" w15:restartNumberingAfterBreak="0">
-    <w:nsid w:val="38E30ED9"/>
+  <w:abstractNum w:abstractNumId="8" w15:restartNumberingAfterBreak="0">
+    <w:nsid w:val="6A0E749D"/>
     <w:multiLevelType w:val="hybridMultilevel"/>
-    <w:tmpl w:val="8D8A7454"/>
-    <w:lvl w:ilvl="0" w:tplc="D7CC639A">
-      <w:start w:val="1"/>
-      <w:numFmt w:val="decimal"/>
-      <w:lvlText w:val="%1."/>
-      <w:lvlJc w:val="left"/>
-      <w:pPr>
-        <w:ind w:left="360" w:hanging="360"/>
-      </w:pPr>
-      <w:rPr>
-        <w:rFonts w:hint="default"/>
-      </w:rPr>
-    </w:lvl>
-    <w:lvl w:ilvl="1" w:tplc="04090019" w:tentative="1">
+    <w:tmpl w:val="BFC8FE0E"/>
+    <w:lvl w:ilvl="0" w:tplc="04190017">
       <w:start w:val="1"/>
       <w:numFmt w:val="lowerLetter"/>
-      <w:lvlText w:val="%2)"/>
-      <w:lvlJc w:val="left"/>
-      <w:pPr>
-        <w:ind w:left="880" w:hanging="440"/>
-      </w:pPr>
-    </w:lvl>
-    <w:lvl w:ilvl="2" w:tplc="0409001B" w:tentative="1">
+      <w:lvlText w:val="%1)"/>
+      <w:lvlJc w:val="left"/>
+      <w:pPr>
+        <w:ind w:left="720" w:hanging="360"/>
+      </w:pPr>
+    </w:lvl>
+    <w:lvl w:ilvl="1" w:tplc="04190019" w:tentative="1">
+      <w:start w:val="1"/>
+      <w:numFmt w:val="lowerLetter"/>
+      <w:lvlText w:val="%2."/>
+      <w:lvlJc w:val="left"/>
+      <w:pPr>
+        <w:ind w:left="1440" w:hanging="360"/>
+      </w:pPr>
+    </w:lvl>
+    <w:lvl w:ilvl="2" w:tplc="0419001B" w:tentative="1">
       <w:start w:val="1"/>
       <w:numFmt w:val="lowerRoman"/>
       <w:lvlText w:val="%3."/>
       <w:lvlJc w:val="right"/>
       <w:pPr>
-        <w:ind w:left="1320" w:hanging="440"/>
-      </w:pPr>
-    </w:lvl>
-    <w:lvl w:ilvl="3" w:tplc="0409000F" w:tentative="1">
+        <w:ind w:left="2160" w:hanging="180"/>
+      </w:pPr>
+    </w:lvl>
+    <w:lvl w:ilvl="3" w:tplc="0419000F" w:tentative="1">
       <w:start w:val="1"/>
       <w:numFmt w:val="decimal"/>
       <w:lvlText w:val="%4."/>
       <w:lvlJc w:val="left"/>
       <w:pPr>
-        <w:ind w:left="1760" w:hanging="440"/>
-      </w:pPr>
-    </w:lvl>
-    <w:lvl w:ilvl="4" w:tplc="04090019" w:tentative="1">
+        <w:ind w:left="2880" w:hanging="360"/>
+      </w:pPr>
+    </w:lvl>
+    <w:lvl w:ilvl="4" w:tplc="04190019" w:tentative="1">
       <w:start w:val="1"/>
       <w:numFmt w:val="lowerLetter"/>
-      <w:lvlText w:val="%5)"/>
-      <w:lvlJc w:val="left"/>
-      <w:pPr>
-        <w:ind w:left="2200" w:hanging="440"/>
-      </w:pPr>
-    </w:lvl>
-    <w:lvl w:ilvl="5" w:tplc="0409001B" w:tentative="1">
+      <w:lvlText w:val="%5."/>
+      <w:lvlJc w:val="left"/>
+      <w:pPr>
+        <w:ind w:left="3600" w:hanging="360"/>
+      </w:pPr>
+    </w:lvl>
+    <w:lvl w:ilvl="5" w:tplc="0419001B" w:tentative="1">
       <w:start w:val="1"/>
       <w:numFmt w:val="lowerRoman"/>
       <w:lvlText w:val="%6."/>
       <w:lvlJc w:val="right"/>
       <w:pPr>
-        <w:ind w:left="2640" w:hanging="440"/>
-      </w:pPr>
-    </w:lvl>
-    <w:lvl w:ilvl="6" w:tplc="0409000F" w:tentative="1">
+        <w:ind w:left="4320" w:hanging="180"/>
+      </w:pPr>
+    </w:lvl>
+    <w:lvl w:ilvl="6" w:tplc="0419000F" w:tentative="1">
       <w:start w:val="1"/>
       <w:numFmt w:val="decimal"/>
       <w:lvlText w:val="%7."/>
       <w:lvlJc w:val="left"/>
       <w:pPr>
-        <w:ind w:left="3080" w:hanging="440"/>
-      </w:pPr>
-    </w:lvl>
-    <w:lvl w:ilvl="7" w:tplc="04090019" w:tentative="1">
+        <w:ind w:left="5040" w:hanging="360"/>
+      </w:pPr>
+    </w:lvl>
+    <w:lvl w:ilvl="7" w:tplc="04190019" w:tentative="1">
       <w:start w:val="1"/>
       <w:numFmt w:val="lowerLetter"/>
-      <w:lvlText w:val="%8)"/>
-      <w:lvlJc w:val="left"/>
-      <w:pPr>
-        <w:ind w:left="3520" w:hanging="440"/>
-      </w:pPr>
-    </w:lvl>
-    <w:lvl w:ilvl="8" w:tplc="0409001B" w:tentative="1">
+      <w:lvlText w:val="%8."/>
+      <w:lvlJc w:val="left"/>
+      <w:pPr>
+        <w:ind w:left="5760" w:hanging="360"/>
+      </w:pPr>
+    </w:lvl>
+    <w:lvl w:ilvl="8" w:tplc="0419001B" w:tentative="1">
       <w:start w:val="1"/>
       <w:numFmt w:val="lowerRoman"/>
       <w:lvlText w:val="%9."/>
       <w:lvlJc w:val="right"/>
       <w:pPr>
-        <w:ind w:left="3960" w:hanging="440"/>
+        <w:ind w:left="6480" w:hanging="180"/>
       </w:pPr>
     </w:lvl>
   </w:abstractNum>
-  <w:abstractNum w:abstractNumId="2" w15:restartNumberingAfterBreak="0">
-    <w:nsid w:val="465C0770"/>
-    <w:multiLevelType w:val="multilevel"/>
-    <w:tmpl w:val="03483368"/>
-    <w:lvl w:ilvl="0">
-      <w:start w:val="1"/>
-      <w:numFmt w:val="bullet"/>
-      <w:lvlText w:val=""/>
-      <w:lvlJc w:val="left"/>
-      <w:pPr>
-        <w:tabs>
-          <w:tab w:val="num" w:pos="720"/>
-        </w:tabs>
-        <w:ind w:left="720" w:hanging="360"/>
-      </w:pPr>
-      <w:rPr>
-        <w:rFonts w:ascii="Symbol" w:hAnsi="Symbol" w:hint="default"/>
-        <w:sz w:val="20"/>
-      </w:rPr>
-    </w:lvl>
-    <w:lvl w:ilvl="1" w:tentative="1">
-      <w:start w:val="1"/>
-      <w:numFmt w:val="bullet"/>
-      <w:lvlText w:val="o"/>
-      <w:lvlJc w:val="left"/>
-      <w:pPr>
-        <w:tabs>
-          <w:tab w:val="num" w:pos="1440"/>
-        </w:tabs>
-        <w:ind w:left="1440" w:hanging="360"/>
-      </w:pPr>
-      <w:rPr>
-        <w:rFonts w:ascii="Courier New" w:hAnsi="Courier New" w:hint="default"/>
-        <w:sz w:val="20"/>
-      </w:rPr>
-    </w:lvl>
-    <w:lvl w:ilvl="2" w:tentative="1">
-      <w:start w:val="1"/>
-      <w:numFmt w:val="bullet"/>
-      <w:lvlText w:val=""/>
-      <w:lvlJc w:val="left"/>
-      <w:pPr>
-        <w:tabs>
-          <w:tab w:val="num" w:pos="2160"/>
-        </w:tabs>
-        <w:ind w:left="2160" w:hanging="360"/>
-      </w:pPr>
-      <w:rPr>
-        <w:rFonts w:ascii="Wingdings" w:hAnsi="Wingdings" w:hint="default"/>
-        <w:sz w:val="20"/>
-      </w:rPr>
-    </w:lvl>
-    <w:lvl w:ilvl="3" w:tentative="1">
-      <w:start w:val="1"/>
-      <w:numFmt w:val="bullet"/>
-      <w:lvlText w:val=""/>
-      <w:lvlJc w:val="left"/>
-      <w:pPr>
-        <w:tabs>
-          <w:tab w:val="num" w:pos="2880"/>
-        </w:tabs>
-        <w:ind w:left="2880" w:hanging="360"/>
-      </w:pPr>
-      <w:rPr>
-        <w:rFonts w:ascii="Wingdings" w:hAnsi="Wingdings" w:hint="default"/>
-        <w:sz w:val="20"/>
-      </w:rPr>
-    </w:lvl>
-    <w:lvl w:ilvl="4" w:tentative="1">
-      <w:start w:val="1"/>
-      <w:numFmt w:val="bullet"/>
-      <w:lvlText w:val=""/>
-      <w:lvlJc w:val="left"/>
-      <w:pPr>
-        <w:tabs>
-          <w:tab w:val="num" w:pos="3600"/>
-        </w:tabs>
-        <w:ind w:left="3600" w:hanging="360"/>
-      </w:pPr>
-      <w:rPr>
-        <w:rFonts w:ascii="Wingdings" w:hAnsi="Wingdings" w:hint="default"/>
-        <w:sz w:val="20"/>
-      </w:rPr>
-    </w:lvl>
-    <w:lvl w:ilvl="5" w:tentative="1">
-      <w:start w:val="1"/>
-      <w:numFmt w:val="bullet"/>
-      <w:lvlText w:val=""/>
-      <w:lvlJc w:val="left"/>
-      <w:pPr>
-        <w:tabs>
-          <w:tab w:val="num" w:pos="4320"/>
-        </w:tabs>
-        <w:ind w:left="4320" w:hanging="360"/>
-      </w:pPr>
-      <w:rPr>
-        <w:rFonts w:ascii="Wingdings" w:hAnsi="Wingdings" w:hint="default"/>
-        <w:sz w:val="20"/>
-      </w:rPr>
-    </w:lvl>
-    <w:lvl w:ilvl="6" w:tentative="1">
-      <w:start w:val="1"/>
-      <w:numFmt w:val="bullet"/>
-      <w:lvlText w:val=""/>
-      <w:lvlJc w:val="left"/>
-      <w:pPr>
-        <w:tabs>
-          <w:tab w:val="num" w:pos="5040"/>
-        </w:tabs>
-        <w:ind w:left="5040" w:hanging="360"/>
-      </w:pPr>
-      <w:rPr>
-        <w:rFonts w:ascii="Wingdings" w:hAnsi="Wingdings" w:hint="default"/>
-        <w:sz w:val="20"/>
-      </w:rPr>
-    </w:lvl>
-    <w:lvl w:ilvl="7" w:tentative="1">
-      <w:start w:val="1"/>
-      <w:numFmt w:val="bullet"/>
-      <w:lvlText w:val=""/>
-      <w:lvlJc w:val="left"/>
-      <w:pPr>
-        <w:tabs>
-          <w:tab w:val="num" w:pos="5760"/>
-        </w:tabs>
-        <w:ind w:left="5760" w:hanging="360"/>
-      </w:pPr>
-      <w:rPr>
-        <w:rFonts w:ascii="Wingdings" w:hAnsi="Wingdings" w:hint="default"/>
-        <w:sz w:val="20"/>
-      </w:rPr>
-    </w:lvl>
-    <w:lvl w:ilvl="8" w:tentative="1">
-      <w:start w:val="1"/>
-      <w:numFmt w:val="bullet"/>
-      <w:lvlText w:val=""/>
-      <w:lvlJc w:val="left"/>
-      <w:pPr>
-        <w:tabs>
-          <w:tab w:val="num" w:pos="6480"/>
-        </w:tabs>
-        <w:ind w:left="6480" w:hanging="360"/>
-      </w:pPr>
-      <w:rPr>
-        <w:rFonts w:ascii="Wingdings" w:hAnsi="Wingdings" w:hint="default"/>
-        <w:sz w:val="20"/>
-      </w:rPr>
-    </w:lvl>
-  </w:abstractNum>
-  <w:abstractNum w:abstractNumId="3" w15:restartNumberingAfterBreak="0">
+  <w:abstractNum w:abstractNumId="9" w15:restartNumberingAfterBreak="0">
     <w:nsid w:val="70C50FAF"/>
     <w:multiLevelType w:val="hybridMultilevel"/>
     <w:tmpl w:val="4994278A"/>
@@ -1463,16 +2895,34 @@
     </w:lvl>
   </w:abstractNum>
   <w:num w:numId="1" w16cid:durableId="907301739">
-    <w:abstractNumId w:val="1"/>
+    <w:abstractNumId w:val="5"/>
   </w:num>
   <w:num w:numId="2" w16cid:durableId="548150751">
+    <w:abstractNumId w:val="9"/>
+  </w:num>
+  <w:num w:numId="3" w16cid:durableId="37317339">
+    <w:abstractNumId w:val="4"/>
+  </w:num>
+  <w:num w:numId="4" w16cid:durableId="945119757">
+    <w:abstractNumId w:val="7"/>
+  </w:num>
+  <w:num w:numId="5" w16cid:durableId="1947535284">
     <w:abstractNumId w:val="3"/>
   </w:num>
-  <w:num w:numId="3" w16cid:durableId="37317339">
+  <w:num w:numId="6" w16cid:durableId="356737531">
+    <w:abstractNumId w:val="2"/>
+  </w:num>
+  <w:num w:numId="7" w16cid:durableId="1779909256">
     <w:abstractNumId w:val="0"/>
   </w:num>
-  <w:num w:numId="4" w16cid:durableId="945119757">
-    <w:abstractNumId w:val="2"/>
+  <w:num w:numId="8" w16cid:durableId="1565677054">
+    <w:abstractNumId w:val="6"/>
+  </w:num>
+  <w:num w:numId="9" w16cid:durableId="840313727">
+    <w:abstractNumId w:val="8"/>
+  </w:num>
+  <w:num w:numId="10" w16cid:durableId="977298392">
+    <w:abstractNumId w:val="1"/>
   </w:num>
 </w:numbering>
 </file>
@@ -2080,6 +3530,7 @@
   <w:style w:type="character" w:default="1" w:styleId="DefaultParagraphFont">
     <w:name w:val="Default Paragraph Font"/>
     <w:uiPriority w:val="1"/>
+    <w:semiHidden/>
     <w:unhideWhenUsed/>
   </w:style>
   <w:style w:type="table" w:default="1" w:styleId="TableNormal">
@@ -2717,4 +4168,16 @@
     </a:ext>
   </a:extLst>
 </a:theme>
+</file>
+
+<file path=customXml/item1.xml><?xml version="1.0" encoding="utf-8"?>
+<b:Sources xmlns:b="http://schemas.openxmlformats.org/officeDocument/2006/bibliography" xmlns="http://schemas.openxmlformats.org/officeDocument/2006/bibliography" SelectedStyle="\APASixthEditionOfficeOnline.xsl" StyleName="APA" Version="6"/>
+</file>
+
+<file path=customXml/itemProps1.xml><?xml version="1.0" encoding="utf-8"?>
+<ds:datastoreItem xmlns:ds="http://schemas.openxmlformats.org/officeDocument/2006/customXml" ds:itemID="{2FF18E50-9F96-4768-858C-AB3A23264A76}">
+  <ds:schemaRefs>
+    <ds:schemaRef ds:uri="http://schemas.openxmlformats.org/officeDocument/2006/bibliography"/>
+  </ds:schemaRefs>
+</ds:datastoreItem>
 </file>
</xml_diff>